<commit_message>
added cost estimation to the report
</commit_message>
<xml_diff>
--- a/MoneyHub_Report_1.docx
+++ b/MoneyHub_Report_1.docx
@@ -3,9 +3,6 @@
 <w:document xmlns:wpc="http://schemas.microsoft.com/office/word/2010/wordprocessingCanvas" xmlns:cx="http://schemas.microsoft.com/office/drawing/2014/chartex" xmlns:cx1="http://schemas.microsoft.com/office/drawing/2015/9/8/chartex" xmlns:mc="http://schemas.openxmlformats.org/markup-compatibility/2006" xmlns:o="urn:schemas-microsoft-com:office:office" xmlns:r="http://schemas.openxmlformats.org/officeDocument/2006/relationships" xmlns:m="http://schemas.openxmlformats.org/officeDocument/2006/math" xmlns:v="urn:schemas-microsoft-com:vml" xmlns:wp14="http://schemas.microsoft.com/office/word/2010/wordprocessingDrawing" xmlns:wp="http://schemas.openxmlformats.org/drawingml/2006/wordprocessingDrawing" xmlns:w10="urn:schemas-microsoft-com:office:word" xmlns:w="http://schemas.openxmlformats.org/wordprocessingml/2006/main" xmlns:w14="http://schemas.microsoft.com/office/word/2010/wordml" xmlns:w15="http://schemas.microsoft.com/office/word/2012/wordml" xmlns:w16se="http://schemas.microsoft.com/office/word/2015/wordml/symex" xmlns:wpg="http://schemas.microsoft.com/office/word/2010/wordprocessingGroup" xmlns:wpi="http://schemas.microsoft.com/office/word/2010/wordprocessingInk" xmlns:wne="http://schemas.microsoft.com/office/word/2006/wordml" xmlns:wps="http://schemas.microsoft.com/office/word/2010/wordprocessingShape" mc:Ignorable="w14 w15 w16se wp14">
   <w:body>
     <w:p>
-      <w:pPr>
-        <w:pStyle w:val="Photo"/>
-      </w:pPr>
       <w:bookmarkStart w:id="0" w:name="_Toc321147149"/>
       <w:bookmarkStart w:id="1" w:name="_Toc318188227"/>
       <w:bookmarkStart w:id="2" w:name="_Toc318188327"/>
@@ -41,24 +38,30 @@
       <w:pPr>
         <w:pStyle w:val="Title"/>
       </w:pPr>
-      <w:proofErr w:type="spellStart"/>
       <w:r>
         <w:t>MoneyHub</w:t>
       </w:r>
-      <w:proofErr w:type="spellEnd"/>
-    </w:p>
-    <w:p>
-      <w:pPr>
-        <w:pStyle w:val="Subtitle"/>
-      </w:pPr>
-    </w:p>
-    <w:p>
-      <w:pPr>
-        <w:pStyle w:val="Subtitle"/>
+    </w:p>
+    <w:p>
+      <w:pPr>
+        <w:pStyle w:val="Heading2"/>
+        <w:jc w:val="center"/>
+        <w:rPr>
+          <w:rFonts w:ascii="Arial" w:hAnsi="Arial" w:cs="Arial"/>
+        </w:rPr>
       </w:pPr>
       <w:r>
-        <w:t xml:space="preserve"> a better way to manage your finances</w:t>
+        <w:rPr>
+          <w:rFonts w:ascii="Arial" w:hAnsi="Arial" w:cs="Arial"/>
+        </w:rPr>
+        <w:t>Software Management PLan</w:t>
       </w:r>
+      <w:r>
+        <w:rPr>
+          <w:rFonts w:ascii="Arial" w:hAnsi="Arial" w:cs="Arial"/>
+        </w:rPr>
+        <w:t xml:space="preserve"> PRogress REport</w:t>
+      </w:r>
     </w:p>
     <w:p>
       <w:pPr>
@@ -99,362 +102,1374 @@
       <w:pPr>
         <w:pStyle w:val="ContactInfo"/>
       </w:pPr>
+    </w:p>
+    <w:p>
+      <w:pPr>
+        <w:pStyle w:val="ContactInfo"/>
+      </w:pPr>
+    </w:p>
+    <w:p>
+      <w:pPr>
+        <w:pStyle w:val="ContactInfo"/>
+      </w:pPr>
+    </w:p>
+    <w:p>
+      <w:pPr>
+        <w:pStyle w:val="ContactInfo"/>
+      </w:pPr>
+    </w:p>
+    <w:p>
+      <w:pPr>
+        <w:pStyle w:val="ContactInfo"/>
+      </w:pPr>
+    </w:p>
+    <w:p>
+      <w:pPr>
+        <w:pStyle w:val="ContactInfo"/>
+      </w:pPr>
+    </w:p>
+    <w:p>
+      <w:pPr>
+        <w:pStyle w:val="ContactInfo"/>
+      </w:pPr>
+    </w:p>
+    <w:p>
+      <w:pPr>
+        <w:pStyle w:val="ContactInfo"/>
+      </w:pPr>
+    </w:p>
+    <w:p>
+      <w:pPr>
+        <w:pStyle w:val="ContactInfo"/>
+      </w:pPr>
+    </w:p>
+    <w:p>
+      <w:pPr>
+        <w:pStyle w:val="ContactInfo"/>
+        <w:rPr>
+          <w:sz w:val="24"/>
+        </w:rPr>
+      </w:pPr>
+      <w:r>
+        <w:rPr>
+          <w:sz w:val="24"/>
+        </w:rPr>
+        <w:t>Designed by:</w:t>
+      </w:r>
+    </w:p>
+    <w:p>
+      <w:pPr>
+        <w:pStyle w:val="ContactInfo"/>
+        <w:rPr>
+          <w:sz w:val="24"/>
+        </w:rPr>
+      </w:pPr>
+      <w:r>
+        <w:rPr>
+          <w:sz w:val="24"/>
+        </w:rPr>
+        <w:t>Sam Dressler &amp; John Neis</w:t>
+      </w:r>
+    </w:p>
+    <w:p>
+      <w:pPr>
+        <w:pStyle w:val="ContactInfo"/>
+        <w:rPr>
+          <w:sz w:val="24"/>
+        </w:rPr>
+      </w:pPr>
+      <w:r>
+        <w:rPr>
+          <w:sz w:val="24"/>
+        </w:rPr>
+        <w:t>CSCI 463- Software Engineering</w:t>
+      </w:r>
+    </w:p>
+    <w:p>
+      <w:pPr>
+        <w:pStyle w:val="ContactInfo"/>
+        <w:rPr>
+          <w:sz w:val="24"/>
+        </w:rPr>
+      </w:pPr>
+      <w:r>
+        <w:rPr>
+          <w:sz w:val="24"/>
+        </w:rPr>
+        <w:t>2/20/2020</w:t>
+      </w:r>
+    </w:p>
+    <w:p>
+      <w:pPr>
+        <w:pStyle w:val="ContactInfo"/>
+      </w:pPr>
+    </w:p>
+    <w:p/>
+    <w:p>
+      <w:pPr>
+        <w:pStyle w:val="Heading1"/>
+        <w:jc w:val="center"/>
+        <w:rPr>
+          <w:sz w:val="36"/>
+        </w:rPr>
+      </w:pPr>
+      <w:r>
+        <w:rPr>
+          <w:sz w:val="36"/>
+        </w:rPr>
+        <w:lastRenderedPageBreak/>
+        <w:t>Table of Contents</w:t>
+      </w:r>
+    </w:p>
+    <w:p>
+      <w:pPr>
+        <w:pStyle w:val="ListParagraph"/>
+        <w:numPr>
+          <w:ilvl w:val="0"/>
+          <w:numId w:val="20"/>
+        </w:numPr>
+        <w:spacing w:line="360" w:lineRule="auto"/>
+        <w:rPr>
+          <w:sz w:val="28"/>
+        </w:rPr>
+      </w:pPr>
+      <w:r>
+        <w:rPr>
+          <w:sz w:val="28"/>
+        </w:rPr>
+        <w:t>Revision Summary</w:t>
+      </w:r>
+    </w:p>
+    <w:p>
+      <w:pPr>
+        <w:pStyle w:val="ListParagraph"/>
+        <w:numPr>
+          <w:ilvl w:val="0"/>
+          <w:numId w:val="20"/>
+        </w:numPr>
+        <w:spacing w:line="360" w:lineRule="auto"/>
+        <w:rPr>
+          <w:sz w:val="28"/>
+        </w:rPr>
+      </w:pPr>
+      <w:r>
+        <w:rPr>
+          <w:sz w:val="28"/>
+        </w:rPr>
+        <w:t>Introduction</w:t>
+      </w:r>
+    </w:p>
+    <w:p>
+      <w:pPr>
+        <w:pStyle w:val="ListParagraph"/>
+        <w:numPr>
+          <w:ilvl w:val="1"/>
+          <w:numId w:val="20"/>
+        </w:numPr>
+        <w:spacing w:line="360" w:lineRule="auto"/>
+        <w:rPr>
+          <w:sz w:val="28"/>
+        </w:rPr>
+      </w:pPr>
+      <w:r>
+        <w:rPr>
+          <w:sz w:val="28"/>
+        </w:rPr>
+        <w:t xml:space="preserve"> Company Goals </w:t>
+      </w:r>
+    </w:p>
+    <w:p>
+      <w:pPr>
+        <w:pStyle w:val="ListParagraph"/>
+        <w:numPr>
+          <w:ilvl w:val="1"/>
+          <w:numId w:val="20"/>
+        </w:numPr>
+        <w:spacing w:line="360" w:lineRule="auto"/>
+        <w:rPr>
+          <w:sz w:val="28"/>
+        </w:rPr>
+      </w:pPr>
+      <w:r>
+        <w:rPr>
+          <w:sz w:val="28"/>
+        </w:rPr>
+        <w:t xml:space="preserve"> Project Description</w:t>
+      </w:r>
+    </w:p>
+    <w:p>
+      <w:pPr>
+        <w:pStyle w:val="ListParagraph"/>
+        <w:numPr>
+          <w:ilvl w:val="1"/>
+          <w:numId w:val="20"/>
+        </w:numPr>
+        <w:spacing w:line="360" w:lineRule="auto"/>
+        <w:rPr>
+          <w:sz w:val="28"/>
+        </w:rPr>
+      </w:pPr>
+      <w:r>
+        <w:rPr>
+          <w:sz w:val="28"/>
+        </w:rPr>
+        <w:t xml:space="preserve"> Project Goals</w:t>
+      </w:r>
+    </w:p>
+    <w:p>
+      <w:pPr>
+        <w:pStyle w:val="ListParagraph"/>
+        <w:numPr>
+          <w:ilvl w:val="0"/>
+          <w:numId w:val="20"/>
+        </w:numPr>
+        <w:spacing w:line="360" w:lineRule="auto"/>
+        <w:rPr>
+          <w:sz w:val="28"/>
+        </w:rPr>
+      </w:pPr>
+      <w:r>
+        <w:rPr>
+          <w:sz w:val="28"/>
+        </w:rPr>
+        <w:t>Project Planning</w:t>
+      </w:r>
+    </w:p>
+    <w:p>
+      <w:pPr>
+        <w:pStyle w:val="ListParagraph"/>
+        <w:numPr>
+          <w:ilvl w:val="1"/>
+          <w:numId w:val="20"/>
+        </w:numPr>
+        <w:spacing w:line="360" w:lineRule="auto"/>
+        <w:rPr>
+          <w:sz w:val="28"/>
+        </w:rPr>
+      </w:pPr>
+      <w:r>
+        <w:rPr>
+          <w:sz w:val="28"/>
+        </w:rPr>
+        <w:t>Schedule</w:t>
+      </w:r>
+    </w:p>
+    <w:p>
+      <w:pPr>
+        <w:pStyle w:val="ListParagraph"/>
+        <w:numPr>
+          <w:ilvl w:val="1"/>
+          <w:numId w:val="20"/>
+        </w:numPr>
+        <w:spacing w:line="360" w:lineRule="auto"/>
+        <w:rPr>
+          <w:sz w:val="28"/>
+        </w:rPr>
+      </w:pPr>
+      <w:r>
+        <w:rPr>
+          <w:sz w:val="28"/>
+        </w:rPr>
+        <w:t>Milestones</w:t>
+      </w:r>
+      <w:r>
+        <w:rPr>
+          <w:sz w:val="28"/>
+        </w:rPr>
+        <w:tab/>
+      </w:r>
+    </w:p>
+    <w:p>
+      <w:pPr>
+        <w:pStyle w:val="ListParagraph"/>
+        <w:numPr>
+          <w:ilvl w:val="1"/>
+          <w:numId w:val="20"/>
+        </w:numPr>
+        <w:spacing w:line="360" w:lineRule="auto"/>
+        <w:rPr>
+          <w:sz w:val="28"/>
+        </w:rPr>
+      </w:pPr>
+      <w:r>
+        <w:rPr>
+          <w:sz w:val="28"/>
+        </w:rPr>
+        <w:t>Estimation</w:t>
+      </w:r>
+    </w:p>
+    <w:p>
+      <w:pPr>
+        <w:pStyle w:val="ListParagraph"/>
+        <w:numPr>
+          <w:ilvl w:val="2"/>
+          <w:numId w:val="20"/>
+        </w:numPr>
+        <w:spacing w:line="360" w:lineRule="auto"/>
+        <w:rPr>
+          <w:sz w:val="28"/>
+        </w:rPr>
+      </w:pPr>
+      <w:r>
+        <w:rPr>
+          <w:sz w:val="28"/>
+        </w:rPr>
+        <w:t>Time Estimation</w:t>
+      </w:r>
+    </w:p>
+    <w:p>
+      <w:pPr>
+        <w:pStyle w:val="ListParagraph"/>
+        <w:numPr>
+          <w:ilvl w:val="2"/>
+          <w:numId w:val="20"/>
+        </w:numPr>
+        <w:spacing w:line="360" w:lineRule="auto"/>
+        <w:rPr>
+          <w:sz w:val="28"/>
+        </w:rPr>
+      </w:pPr>
+      <w:r>
+        <w:rPr>
+          <w:sz w:val="28"/>
+        </w:rPr>
+        <w:t>Cost Estimation</w:t>
+      </w:r>
+    </w:p>
+    <w:p>
+      <w:pPr>
+        <w:rPr>
+          <w:sz w:val="28"/>
+        </w:rPr>
+      </w:pPr>
+      <w:r>
+        <w:rPr>
+          <w:sz w:val="28"/>
+        </w:rPr>
+        <w:br w:type="page"/>
+      </w:r>
+    </w:p>
+    <w:p>
+      <w:pPr>
+        <w:pStyle w:val="Heading1"/>
+        <w:jc w:val="center"/>
+      </w:pPr>
+      <w:r>
+        <w:lastRenderedPageBreak/>
+        <w:t>Revision Summary</w:t>
+      </w:r>
+    </w:p>
+    <w:tbl>
+      <w:tblPr>
+        <w:tblStyle w:val="MediumShading2-Accent5"/>
+        <w:tblW w:w="5000" w:type="pct"/>
+        <w:tblLook w:val="0660" w:firstRow="1" w:lastRow="1" w:firstColumn="0" w:lastColumn="0" w:noHBand="1" w:noVBand="1"/>
+      </w:tblPr>
+      <w:tblGrid>
+        <w:gridCol w:w="1076"/>
+        <w:gridCol w:w="92"/>
+        <w:gridCol w:w="1441"/>
+        <w:gridCol w:w="90"/>
+        <w:gridCol w:w="4954"/>
+        <w:gridCol w:w="88"/>
+        <w:gridCol w:w="899"/>
+      </w:tblGrid>
+      <w:tr>
+        <w:trPr>
+          <w:cnfStyle w:val="100000000000" w:firstRow="1" w:lastRow="0" w:firstColumn="0" w:lastColumn="0" w:oddVBand="0" w:evenVBand="0" w:oddHBand="0" w:evenHBand="0" w:firstRowFirstColumn="0" w:firstRowLastColumn="0" w:lastRowFirstColumn="0" w:lastRowLastColumn="0"/>
+        </w:trPr>
+        <w:tc>
+          <w:tcPr>
+            <w:tcW w:w="676" w:type="pct"/>
+            <w:gridSpan w:val="2"/>
+            <w:shd w:val="clear" w:color="auto" w:fill="007789" w:themeFill="accent1" w:themeFillShade="BF"/>
+            <w:noWrap/>
+          </w:tcPr>
+          <w:p>
+            <w:r>
+              <w:t>Revision</w:t>
+            </w:r>
+          </w:p>
+        </w:tc>
+        <w:tc>
+          <w:tcPr>
+            <w:tcW w:w="834" w:type="pct"/>
+            <w:shd w:val="clear" w:color="auto" w:fill="007789" w:themeFill="accent1" w:themeFillShade="BF"/>
+          </w:tcPr>
+          <w:p>
+            <w:r>
+              <w:t>Name</w:t>
+            </w:r>
+          </w:p>
+        </w:tc>
+        <w:tc>
+          <w:tcPr>
+            <w:tcW w:w="2970" w:type="pct"/>
+            <w:gridSpan w:val="3"/>
+            <w:shd w:val="clear" w:color="auto" w:fill="007789" w:themeFill="accent1" w:themeFillShade="BF"/>
+          </w:tcPr>
+          <w:p>
+            <w:r>
+              <w:t>Description of Change</w:t>
+            </w:r>
+          </w:p>
+        </w:tc>
+        <w:tc>
+          <w:tcPr>
+            <w:tcW w:w="519" w:type="pct"/>
+            <w:shd w:val="clear" w:color="auto" w:fill="007789" w:themeFill="accent1" w:themeFillShade="BF"/>
+          </w:tcPr>
+          <w:p>
+            <w:r>
+              <w:t>Date</w:t>
+            </w:r>
+          </w:p>
+        </w:tc>
+      </w:tr>
+      <w:tr>
+        <w:tc>
+          <w:tcPr>
+            <w:tcW w:w="623" w:type="pct"/>
+            <w:tcBorders>
+              <w:right w:val="single" w:sz="4" w:space="0" w:color="auto"/>
+            </w:tcBorders>
+            <w:noWrap/>
+          </w:tcPr>
+          <w:p>
+            <w:r>
+              <w:t>1.0</w:t>
+            </w:r>
+          </w:p>
+        </w:tc>
+        <w:tc>
+          <w:tcPr>
+            <w:tcW w:w="939" w:type="pct"/>
+            <w:gridSpan w:val="3"/>
+            <w:tcBorders>
+              <w:left w:val="single" w:sz="4" w:space="0" w:color="auto"/>
+              <w:right w:val="single" w:sz="4" w:space="0" w:color="auto"/>
+            </w:tcBorders>
+          </w:tcPr>
+          <w:p>
+            <w:r>
+              <w:t>Sam Dressler</w:t>
+            </w:r>
+          </w:p>
+        </w:tc>
+        <w:tc>
+          <w:tcPr>
+            <w:tcW w:w="2867" w:type="pct"/>
+            <w:tcBorders>
+              <w:left w:val="single" w:sz="4" w:space="0" w:color="auto"/>
+              <w:right w:val="single" w:sz="4" w:space="0" w:color="auto"/>
+            </w:tcBorders>
+          </w:tcPr>
+          <w:p>
+            <w:r>
+              <w:t>Initial Creation of report</w:t>
+            </w:r>
+          </w:p>
+        </w:tc>
+        <w:tc>
+          <w:tcPr>
+            <w:tcW w:w="571" w:type="pct"/>
+            <w:gridSpan w:val="2"/>
+            <w:tcBorders>
+              <w:left w:val="single" w:sz="4" w:space="0" w:color="auto"/>
+            </w:tcBorders>
+          </w:tcPr>
+          <w:p>
+            <w:r>
+              <w:t>2/20/20</w:t>
+            </w:r>
+          </w:p>
+        </w:tc>
+      </w:tr>
+      <w:tr>
+        <w:tc>
+          <w:tcPr>
+            <w:tcW w:w="623" w:type="pct"/>
+            <w:tcBorders>
+              <w:right w:val="single" w:sz="4" w:space="0" w:color="auto"/>
+            </w:tcBorders>
+            <w:noWrap/>
+          </w:tcPr>
+          <w:p/>
+        </w:tc>
+        <w:tc>
+          <w:tcPr>
+            <w:tcW w:w="939" w:type="pct"/>
+            <w:gridSpan w:val="3"/>
+            <w:tcBorders>
+              <w:left w:val="single" w:sz="4" w:space="0" w:color="auto"/>
+              <w:right w:val="single" w:sz="4" w:space="0" w:color="auto"/>
+            </w:tcBorders>
+          </w:tcPr>
+          <w:p/>
+        </w:tc>
+        <w:tc>
+          <w:tcPr>
+            <w:tcW w:w="2867" w:type="pct"/>
+            <w:tcBorders>
+              <w:left w:val="single" w:sz="4" w:space="0" w:color="auto"/>
+              <w:right w:val="single" w:sz="4" w:space="0" w:color="auto"/>
+            </w:tcBorders>
+          </w:tcPr>
+          <w:p/>
+        </w:tc>
+        <w:tc>
+          <w:tcPr>
+            <w:tcW w:w="571" w:type="pct"/>
+            <w:gridSpan w:val="2"/>
+            <w:tcBorders>
+              <w:left w:val="single" w:sz="4" w:space="0" w:color="auto"/>
+            </w:tcBorders>
+          </w:tcPr>
+          <w:p/>
+        </w:tc>
+      </w:tr>
+      <w:tr>
+        <w:tc>
+          <w:tcPr>
+            <w:tcW w:w="623" w:type="pct"/>
+            <w:tcBorders>
+              <w:right w:val="single" w:sz="4" w:space="0" w:color="auto"/>
+            </w:tcBorders>
+            <w:noWrap/>
+          </w:tcPr>
+          <w:p/>
+        </w:tc>
+        <w:tc>
+          <w:tcPr>
+            <w:tcW w:w="939" w:type="pct"/>
+            <w:gridSpan w:val="3"/>
+            <w:tcBorders>
+              <w:left w:val="single" w:sz="4" w:space="0" w:color="auto"/>
+              <w:right w:val="single" w:sz="4" w:space="0" w:color="auto"/>
+            </w:tcBorders>
+          </w:tcPr>
+          <w:p/>
+        </w:tc>
+        <w:tc>
+          <w:tcPr>
+            <w:tcW w:w="2867" w:type="pct"/>
+            <w:tcBorders>
+              <w:left w:val="single" w:sz="4" w:space="0" w:color="auto"/>
+              <w:right w:val="single" w:sz="4" w:space="0" w:color="auto"/>
+            </w:tcBorders>
+          </w:tcPr>
+          <w:p/>
+        </w:tc>
+        <w:tc>
+          <w:tcPr>
+            <w:tcW w:w="571" w:type="pct"/>
+            <w:gridSpan w:val="2"/>
+            <w:tcBorders>
+              <w:left w:val="single" w:sz="4" w:space="0" w:color="auto"/>
+            </w:tcBorders>
+          </w:tcPr>
+          <w:p/>
+        </w:tc>
+      </w:tr>
+      <w:tr>
+        <w:tc>
+          <w:tcPr>
+            <w:tcW w:w="623" w:type="pct"/>
+            <w:tcBorders>
+              <w:right w:val="single" w:sz="4" w:space="0" w:color="auto"/>
+            </w:tcBorders>
+            <w:noWrap/>
+          </w:tcPr>
+          <w:p/>
+        </w:tc>
+        <w:tc>
+          <w:tcPr>
+            <w:tcW w:w="939" w:type="pct"/>
+            <w:gridSpan w:val="3"/>
+            <w:tcBorders>
+              <w:left w:val="single" w:sz="4" w:space="0" w:color="auto"/>
+              <w:right w:val="single" w:sz="4" w:space="0" w:color="auto"/>
+            </w:tcBorders>
+          </w:tcPr>
+          <w:p/>
+        </w:tc>
+        <w:tc>
+          <w:tcPr>
+            <w:tcW w:w="2867" w:type="pct"/>
+            <w:tcBorders>
+              <w:left w:val="single" w:sz="4" w:space="0" w:color="auto"/>
+              <w:right w:val="single" w:sz="4" w:space="0" w:color="auto"/>
+            </w:tcBorders>
+          </w:tcPr>
+          <w:p/>
+        </w:tc>
+        <w:tc>
+          <w:tcPr>
+            <w:tcW w:w="571" w:type="pct"/>
+            <w:gridSpan w:val="2"/>
+            <w:tcBorders>
+              <w:left w:val="single" w:sz="4" w:space="0" w:color="auto"/>
+            </w:tcBorders>
+          </w:tcPr>
+          <w:p/>
+        </w:tc>
+      </w:tr>
+      <w:tr>
+        <w:tc>
+          <w:tcPr>
+            <w:tcW w:w="623" w:type="pct"/>
+            <w:tcBorders>
+              <w:right w:val="single" w:sz="4" w:space="0" w:color="auto"/>
+            </w:tcBorders>
+            <w:noWrap/>
+          </w:tcPr>
+          <w:p/>
+        </w:tc>
+        <w:tc>
+          <w:tcPr>
+            <w:tcW w:w="939" w:type="pct"/>
+            <w:gridSpan w:val="3"/>
+            <w:tcBorders>
+              <w:left w:val="single" w:sz="4" w:space="0" w:color="auto"/>
+              <w:right w:val="single" w:sz="4" w:space="0" w:color="auto"/>
+            </w:tcBorders>
+          </w:tcPr>
+          <w:p/>
+        </w:tc>
+        <w:tc>
+          <w:tcPr>
+            <w:tcW w:w="2867" w:type="pct"/>
+            <w:tcBorders>
+              <w:left w:val="single" w:sz="4" w:space="0" w:color="auto"/>
+              <w:right w:val="single" w:sz="4" w:space="0" w:color="auto"/>
+            </w:tcBorders>
+          </w:tcPr>
+          <w:p/>
+        </w:tc>
+        <w:tc>
+          <w:tcPr>
+            <w:tcW w:w="571" w:type="pct"/>
+            <w:gridSpan w:val="2"/>
+            <w:tcBorders>
+              <w:left w:val="single" w:sz="4" w:space="0" w:color="auto"/>
+            </w:tcBorders>
+          </w:tcPr>
+          <w:p/>
+        </w:tc>
+      </w:tr>
+      <w:tr>
+        <w:tc>
+          <w:tcPr>
+            <w:tcW w:w="623" w:type="pct"/>
+            <w:tcBorders>
+              <w:right w:val="single" w:sz="4" w:space="0" w:color="auto"/>
+            </w:tcBorders>
+            <w:noWrap/>
+          </w:tcPr>
+          <w:p/>
+        </w:tc>
+        <w:tc>
+          <w:tcPr>
+            <w:tcW w:w="939" w:type="pct"/>
+            <w:gridSpan w:val="3"/>
+            <w:tcBorders>
+              <w:left w:val="single" w:sz="4" w:space="0" w:color="auto"/>
+              <w:right w:val="single" w:sz="4" w:space="0" w:color="auto"/>
+            </w:tcBorders>
+          </w:tcPr>
+          <w:p/>
+        </w:tc>
+        <w:tc>
+          <w:tcPr>
+            <w:tcW w:w="2867" w:type="pct"/>
+            <w:tcBorders>
+              <w:left w:val="single" w:sz="4" w:space="0" w:color="auto"/>
+              <w:right w:val="single" w:sz="4" w:space="0" w:color="auto"/>
+            </w:tcBorders>
+          </w:tcPr>
+          <w:p/>
+        </w:tc>
+        <w:tc>
+          <w:tcPr>
+            <w:tcW w:w="571" w:type="pct"/>
+            <w:gridSpan w:val="2"/>
+            <w:tcBorders>
+              <w:left w:val="single" w:sz="4" w:space="0" w:color="auto"/>
+            </w:tcBorders>
+          </w:tcPr>
+          <w:p/>
+        </w:tc>
+      </w:tr>
+      <w:tr>
+        <w:trPr>
+          <w:cnfStyle w:val="010000000000" w:firstRow="0" w:lastRow="1" w:firstColumn="0" w:lastColumn="0" w:oddVBand="0" w:evenVBand="0" w:oddHBand="0" w:evenHBand="0" w:firstRowFirstColumn="0" w:firstRowLastColumn="0" w:lastRowFirstColumn="0" w:lastRowLastColumn="0"/>
+        </w:trPr>
+        <w:tc>
+          <w:tcPr>
+            <w:tcW w:w="623" w:type="pct"/>
+            <w:noWrap/>
+          </w:tcPr>
+          <w:p/>
+        </w:tc>
+        <w:tc>
+          <w:tcPr>
+            <w:tcW w:w="939" w:type="pct"/>
+            <w:gridSpan w:val="3"/>
+          </w:tcPr>
+          <w:p/>
+        </w:tc>
+        <w:tc>
+          <w:tcPr>
+            <w:tcW w:w="2867" w:type="pct"/>
+          </w:tcPr>
+          <w:p/>
+        </w:tc>
+        <w:tc>
+          <w:tcPr>
+            <w:tcW w:w="571" w:type="pct"/>
+            <w:gridSpan w:val="2"/>
+          </w:tcPr>
+          <w:p/>
+        </w:tc>
+      </w:tr>
+    </w:tbl>
+    <w:p>
+      <w:pPr>
+        <w:pStyle w:val="FootnoteText"/>
+      </w:pPr>
+    </w:p>
+    <w:p/>
+    <w:p/>
+    <w:p/>
+    <w:p/>
+    <w:p/>
+    <w:p/>
+    <w:p/>
+    <w:p/>
+    <w:p/>
+    <w:p/>
+    <w:p/>
+    <w:p/>
+    <w:p/>
+    <w:p/>
+    <w:p>
+      <w:r>
+        <w:br w:type="page"/>
+      </w:r>
+    </w:p>
+    <w:p>
+      <w:pPr>
+        <w:pStyle w:val="Heading1"/>
+      </w:pPr>
+      <w:r>
+        <w:lastRenderedPageBreak/>
+        <w:t>Introduction</w:t>
+      </w:r>
+    </w:p>
+    <w:p>
+      <w:r>
+        <w:br w:type="page"/>
+      </w:r>
+    </w:p>
+    <w:p>
+      <w:pPr>
+        <w:pStyle w:val="Heading1"/>
+      </w:pPr>
+      <w:r>
+        <w:lastRenderedPageBreak/>
+        <w:t>Project Planning</w:t>
+      </w:r>
       <w:bookmarkStart w:id="5" w:name="_GoBack"/>
       <w:bookmarkEnd w:id="5"/>
     </w:p>
-    <w:p>
-      <w:pPr>
-        <w:pStyle w:val="ContactInfo"/>
-      </w:pPr>
-    </w:p>
-    <w:p>
-      <w:pPr>
-        <w:pStyle w:val="ContactInfo"/>
-      </w:pPr>
-    </w:p>
-    <w:p>
-      <w:pPr>
-        <w:pStyle w:val="ContactInfo"/>
-      </w:pPr>
-    </w:p>
-    <w:p>
-      <w:pPr>
-        <w:pStyle w:val="ContactInfo"/>
-      </w:pPr>
-    </w:p>
-    <w:p>
-      <w:pPr>
-        <w:pStyle w:val="ContactInfo"/>
-      </w:pPr>
-    </w:p>
-    <w:p>
-      <w:pPr>
-        <w:pStyle w:val="ContactInfo"/>
-      </w:pPr>
-    </w:p>
-    <w:p>
-      <w:pPr>
-        <w:pStyle w:val="ContactInfo"/>
-      </w:pPr>
-    </w:p>
-    <w:p>
-      <w:pPr>
-        <w:pStyle w:val="ContactInfo"/>
-      </w:pPr>
-    </w:p>
-    <w:p>
-      <w:pPr>
-        <w:pStyle w:val="ContactInfo"/>
-      </w:pPr>
-    </w:p>
-    <w:p>
-      <w:pPr>
-        <w:pStyle w:val="ContactInfo"/>
-      </w:pPr>
-    </w:p>
-    <w:p>
-      <w:pPr>
-        <w:pStyle w:val="ContactInfo"/>
+    <w:p/>
+    <w:p>
+      <w:pPr>
+        <w:pStyle w:val="Heading2"/>
       </w:pPr>
       <w:r>
-        <w:t xml:space="preserve">Sam Dressler &amp; John </w:t>
+        <w:t>3.3 Estimation</w:t>
       </w:r>
-      <w:proofErr w:type="spellStart"/>
+    </w:p>
+    <w:p>
       <w:r>
-        <w:t>Neis</w:t>
+        <w:t>A COCOMO II early design model was used to calculate the time frame for project completion, as well as the dollar price.</w:t>
       </w:r>
-      <w:proofErr w:type="spellEnd"/>
-    </w:p>
-    <w:p>
-      <w:pPr>
-        <w:pStyle w:val="ContactInfo"/>
+    </w:p>
+    <w:p>
+      <w:pPr>
+        <w:rPr>
+          <w:rFonts w:eastAsiaTheme="minorEastAsia"/>
+        </w:rPr>
+      </w:pPr>
+      <m:oMathPara>
+        <m:oMath>
+          <m:r>
+            <w:rPr>
+              <w:rFonts w:ascii="Cambria Math" w:hAnsi="Cambria Math"/>
+            </w:rPr>
+            <m:t>Effort=A*</m:t>
+          </m:r>
+          <m:sSup>
+            <m:sSupPr>
+              <m:ctrlPr>
+                <w:rPr>
+                  <w:rFonts w:ascii="Cambria Math" w:hAnsi="Cambria Math"/>
+                  <w:i/>
+                </w:rPr>
+              </m:ctrlPr>
+            </m:sSupPr>
+            <m:e>
+              <m:r>
+                <w:rPr>
+                  <w:rFonts w:ascii="Cambria Math" w:hAnsi="Cambria Math"/>
+                </w:rPr>
+                <m:t>size</m:t>
+              </m:r>
+            </m:e>
+            <m:sup>
+              <m:r>
+                <w:rPr>
+                  <w:rFonts w:ascii="Cambria Math" w:hAnsi="Cambria Math"/>
+                </w:rPr>
+                <m:t>B</m:t>
+              </m:r>
+            </m:sup>
+          </m:sSup>
+          <m:r>
+            <w:rPr>
+              <w:rFonts w:ascii="Cambria Math" w:hAnsi="Cambria Math"/>
+            </w:rPr>
+            <m:t>*M</m:t>
+          </m:r>
+        </m:oMath>
+      </m:oMathPara>
+    </w:p>
+    <w:p>
+      <w:pPr>
+        <w:rPr>
+          <w:rFonts w:eastAsiaTheme="minorEastAsia"/>
+        </w:rPr>
       </w:pPr>
       <w:r>
-        <w:t>CSCI 463- Software Engineering</w:t>
+        <w:rPr>
+          <w:rFonts w:eastAsiaTheme="minorEastAsia"/>
+        </w:rPr>
+        <w:t>In this equation, Effort is measured in person months, A is a constant of 2.94, B is the complexity factor ranging between 1.01 and 1.24, and M is a multiplier which considers reliability and complexity of the product (RCPX), reuse of the product (RUSE), difficulty of the platform (PDIF), experience of the personnel (PREX), the capability of the personnel (PERS), required schedule (SCHED), and pers</w:t>
       </w:r>
-    </w:p>
-    <w:p>
-      <w:pPr>
-        <w:pStyle w:val="ContactInfo"/>
-      </w:pPr>
       <w:r>
-        <w:t>2/20/2020</w:t>
+        <w:rPr>
+          <w:rFonts w:eastAsiaTheme="minorEastAsia"/>
+        </w:rPr>
+        <w:t>onnel support facilities (FCIL), and size is measured in thousands of lines of code.</w:t>
       </w:r>
     </w:p>
     <w:p>
       <w:pPr>
-        <w:pStyle w:val="ContactInfo"/>
-      </w:pPr>
-    </w:p>
-    <w:p>
-      <w:pPr>
-        <w:pStyle w:val="ContactInfo"/>
-      </w:pPr>
-    </w:p>
-    <w:p>
-      <w:pPr>
-        <w:pStyle w:val="ContactInfo"/>
-      </w:pPr>
-    </w:p>
-    <w:p>
-      <w:pPr>
-        <w:pStyle w:val="ContactInfo"/>
-      </w:pPr>
-    </w:p>
-    <w:p>
-      <w:pPr>
-        <w:pStyle w:val="ContactInfo"/>
-      </w:pPr>
-    </w:p>
-    <w:p>
-      <w:pPr>
-        <w:pStyle w:val="ContactInfo"/>
-      </w:pPr>
-    </w:p>
-    <w:p>
-      <w:pPr>
-        <w:pStyle w:val="ContactInfo"/>
-      </w:pPr>
-    </w:p>
-    <w:p>
-      <w:pPr>
-        <w:pStyle w:val="ContactInfo"/>
-      </w:pPr>
-    </w:p>
-    <w:p>
-      <w:pPr>
-        <w:pStyle w:val="ContactInfo"/>
-      </w:pPr>
-    </w:p>
-    <w:p>
-      <w:pPr>
-        <w:pStyle w:val="ContactInfo"/>
-      </w:pPr>
-    </w:p>
-    <w:p>
-      <w:pPr>
-        <w:pStyle w:val="ContactInfo"/>
-      </w:pPr>
-    </w:p>
-    <w:p>
-      <w:pPr>
-        <w:pStyle w:val="ContactInfo"/>
-      </w:pPr>
-    </w:p>
-    <w:p>
-      <w:pPr>
-        <w:pStyle w:val="ContactInfo"/>
-      </w:pPr>
-    </w:p>
-    <w:p>
-      <w:pPr>
-        <w:pStyle w:val="ContactInfo"/>
-      </w:pPr>
-    </w:p>
-    <w:p>
-      <w:pPr>
-        <w:pStyle w:val="ContactInfo"/>
-      </w:pPr>
-    </w:p>
-    <w:p>
-      <w:pPr>
-        <w:pStyle w:val="ContactInfo"/>
-      </w:pPr>
-    </w:p>
-    <w:p>
-      <w:pPr>
-        <w:pStyle w:val="ContactInfo"/>
-      </w:pPr>
-    </w:p>
-    <w:p>
-      <w:pPr>
-        <w:pStyle w:val="ContactInfo"/>
-      </w:pPr>
-    </w:p>
-    <w:p>
-      <w:pPr>
-        <w:pStyle w:val="ContactInfo"/>
-      </w:pPr>
-    </w:p>
-    <w:p>
-      <w:pPr>
-        <w:pStyle w:val="ContactInfo"/>
-      </w:pPr>
-    </w:p>
-    <w:p>
-      <w:pPr>
-        <w:pStyle w:val="ContactInfo"/>
-      </w:pPr>
-    </w:p>
-    <w:p>
-      <w:pPr>
-        <w:pStyle w:val="ContactInfo"/>
-      </w:pPr>
-    </w:p>
-    <w:p>
-      <w:pPr>
-        <w:pStyle w:val="ContactInfo"/>
-      </w:pPr>
-    </w:p>
-    <w:p>
-      <w:pPr>
-        <w:pStyle w:val="ContactInfo"/>
-      </w:pPr>
-    </w:p>
-    <w:sdt>
-      <w:sdtPr>
-        <w:alias w:val="Heading 1:"/>
-        <w:tag w:val="Heading 1:"/>
-        <w:id w:val="1549648056"/>
-        <w:placeholder>
-          <w:docPart w:val="2773476C8315473486D67917B6DA1F23"/>
-        </w:placeholder>
-        <w:temporary/>
-        <w:showingPlcHdr/>
-        <w15:appearance w15:val="hidden"/>
-      </w:sdtPr>
-      <w:sdtEndPr/>
-      <w:sdtContent>
-        <w:p>
-          <w:pPr>
-            <w:pStyle w:val="Heading1"/>
-          </w:pPr>
-          <w:r>
-            <w:t>Heading 1</w:t>
-          </w:r>
-        </w:p>
-      </w:sdtContent>
-    </w:sdt>
-    <w:sdt>
-      <w:sdtPr>
-        <w:alias w:val="Paragraph Text:"/>
-        <w:tag w:val="Paragraph Text:"/>
-        <w:id w:val="-335997730"/>
-        <w:placeholder>
-          <w:docPart w:val="2B8BFD017C494332B649A844B025A78B"/>
-        </w:placeholder>
-        <w:temporary/>
-        <w:showingPlcHdr/>
-        <w15:appearance w15:val="hidden"/>
-      </w:sdtPr>
-      <w:sdtEndPr/>
-      <w:sdtContent>
-        <w:p>
-          <w:r>
-            <w:t>To replace the placeholder text on this page, you can just select it all and then start typing. But don’t do that just yet!</w:t>
-          </w:r>
-        </w:p>
-        <w:p>
-          <w:r>
-            <w:t>First check out a few tips to help you quickly format your report. You might be amazed at how easy it is.</w:t>
-          </w:r>
-        </w:p>
-      </w:sdtContent>
-    </w:sdt>
-    <w:sdt>
-      <w:sdtPr>
-        <w:alias w:val="Enter list bullet content:"/>
-        <w:tag w:val="Enter list bullet content:"/>
-        <w:id w:val="-784043198"/>
-        <w:placeholder>
-          <w:docPart w:val="73A835E094F148BA89923D6C0EAEA15C"/>
-        </w:placeholder>
-        <w:temporary/>
-        <w:showingPlcHdr/>
-        <w15:appearance w15:val="hidden"/>
-      </w:sdtPr>
-      <w:sdtEndPr/>
-      <w:sdtContent>
-        <w:p>
-          <w:pPr>
-            <w:pStyle w:val="ListBullet"/>
-            <w:numPr>
-              <w:ilvl w:val="0"/>
-              <w:numId w:val="1"/>
-            </w:numPr>
-          </w:pPr>
-          <w:r>
-            <w:t xml:space="preserve">Need a heading? On the Home tab, in the Styles gallery, just click the heading style you want. </w:t>
-          </w:r>
-        </w:p>
-        <w:p>
-          <w:pPr>
-            <w:pStyle w:val="ListBullet"/>
-            <w:numPr>
-              <w:ilvl w:val="0"/>
-              <w:numId w:val="1"/>
-            </w:numPr>
-          </w:pPr>
-          <w:r>
-            <w:t>Notice other styles in that gallery as well, such as for a quote, a numbered list, or a bulleted list like this one.</w:t>
-          </w:r>
-        </w:p>
-        <w:p>
-          <w:pPr>
-            <w:pStyle w:val="ListBullet"/>
-            <w:numPr>
-              <w:ilvl w:val="0"/>
-              <w:numId w:val="1"/>
-            </w:numPr>
-          </w:pPr>
-          <w:r>
-            <w:t>For best results when selecting text to copy or edit, don’t include space to the left or right of the characters in your selection.</w:t>
-          </w:r>
-        </w:p>
-      </w:sdtContent>
-    </w:sdt>
-    <w:p>
-      <w:pPr>
-        <w:pStyle w:val="Heading2"/>
-      </w:pPr>
-      <w:sdt>
-        <w:sdtPr>
-          <w:alias w:val="Heading 2:"/>
-          <w:tag w:val="Heading 2:"/>
-          <w:id w:val="959536471"/>
-          <w:placeholder>
-            <w:docPart w:val="DE09012CAF854339B7EAE564389A0800"/>
-          </w:placeholder>
-          <w:temporary/>
-          <w:showingPlcHdr/>
-          <w15:appearance w15:val="hidden"/>
-        </w:sdtPr>
-        <w:sdtEndPr/>
-        <w:sdtContent>
-          <w:r>
-            <w:t>Heading 2</w:t>
-          </w:r>
-        </w:sdtContent>
-      </w:sdt>
-    </w:p>
-    <w:sdt>
-      <w:sdtPr>
-        <w:alias w:val="Paragraph Text:"/>
-        <w:tag w:val="Paragraph Text:"/>
-        <w:id w:val="-2013052735"/>
-        <w:placeholder>
-          <w:docPart w:val="2C20451D4E57419CAF251F1676C3484F"/>
-        </w:placeholder>
-        <w:temporary/>
-        <w:showingPlcHdr/>
-        <w15:appearance w15:val="hidden"/>
-      </w:sdtPr>
-      <w:sdtEndPr/>
-      <w:sdtContent>
-        <w:p>
-          <w:r>
-            <w:t>You might like the photo on the cover page as much as we do, but if it’s not ideal for your report, it’s easy to replace it with your own.</w:t>
-          </w:r>
-        </w:p>
-        <w:p>
-          <w:r>
-            <w:t>Just delete the placeholder picture. Then, on the Insert tab, click Picture to select one from your files.</w:t>
-          </w:r>
-        </w:p>
-      </w:sdtContent>
-    </w:sdt>
+        <w:rPr>
+          <w:rFonts w:eastAsiaTheme="minorEastAsia"/>
+        </w:rPr>
+      </w:pPr>
+      <m:oMathPara>
+        <m:oMath>
+          <m:r>
+            <w:rPr>
+              <w:rFonts w:ascii="Cambria Math" w:eastAsiaTheme="minorEastAsia" w:hAnsi="Cambria Math"/>
+            </w:rPr>
+            <m:t>M=RCPX*RUSE*PDIF*PREX*PERS*SCED*FCIL=0.946</m:t>
+          </m:r>
+        </m:oMath>
+      </m:oMathPara>
+    </w:p>
+    <w:p>
+      <w:pPr>
+        <w:rPr>
+          <w:rFonts w:eastAsiaTheme="minorEastAsia"/>
+        </w:rPr>
+      </w:pPr>
+      <w:r>
+        <w:rPr>
+          <w:rFonts w:eastAsiaTheme="minorEastAsia"/>
+        </w:rPr>
+        <w:t>Factors for M:</w:t>
+      </w:r>
+    </w:p>
+    <w:p>
+      <w:pPr>
+        <w:rPr>
+          <w:rFonts w:eastAsiaTheme="minorEastAsia"/>
+        </w:rPr>
+      </w:pPr>
+      <m:oMathPara>
+        <m:oMath>
+          <m:r>
+            <w:rPr>
+              <w:rFonts w:ascii="Cambria Math" w:hAnsi="Cambria Math"/>
+            </w:rPr>
+            <m:t>RCPX=1.15</m:t>
+          </m:r>
+          <m:r>
+            <w:rPr>
+              <w:rFonts w:ascii="Cambria Math" w:hAnsi="Cambria Math"/>
+            </w:rPr>
+            <w:br/>
+          </m:r>
+        </m:oMath>
+        <m:oMath>
+          <m:r>
+            <w:rPr>
+              <w:rFonts w:ascii="Cambria Math" w:eastAsiaTheme="minorEastAsia" w:hAnsi="Cambria Math"/>
+            </w:rPr>
+            <m:t>RUSE=1</m:t>
+          </m:r>
+          <m:r>
+            <w:rPr>
+              <w:rFonts w:ascii="Cambria Math" w:eastAsiaTheme="minorEastAsia" w:hAnsi="Cambria Math"/>
+            </w:rPr>
+            <w:br/>
+          </m:r>
+        </m:oMath>
+        <m:oMath>
+          <m:r>
+            <w:rPr>
+              <w:rFonts w:ascii="Cambria Math" w:eastAsiaTheme="minorEastAsia" w:hAnsi="Cambria Math"/>
+            </w:rPr>
+            <m:t>PDIF=0.87</m:t>
+          </m:r>
+          <m:r>
+            <w:rPr>
+              <w:rFonts w:ascii="Cambria Math" w:eastAsiaTheme="minorEastAsia" w:hAnsi="Cambria Math"/>
+            </w:rPr>
+            <w:br/>
+          </m:r>
+        </m:oMath>
+        <m:oMath>
+          <m:r>
+            <w:rPr>
+              <w:rFonts w:ascii="Cambria Math" w:eastAsiaTheme="minorEastAsia" w:hAnsi="Cambria Math"/>
+            </w:rPr>
+            <m:t>PREX=1</m:t>
+          </m:r>
+          <m:r>
+            <w:rPr>
+              <w:rFonts w:ascii="Cambria Math" w:eastAsiaTheme="minorEastAsia" w:hAnsi="Cambria Math"/>
+            </w:rPr>
+            <w:br/>
+          </m:r>
+        </m:oMath>
+        <m:oMath>
+          <m:r>
+            <w:rPr>
+              <w:rFonts w:ascii="Cambria Math" w:eastAsiaTheme="minorEastAsia" w:hAnsi="Cambria Math"/>
+            </w:rPr>
+            <m:t>PERS=0.86</m:t>
+          </m:r>
+          <m:r>
+            <w:rPr>
+              <w:rFonts w:ascii="Cambria Math" w:eastAsiaTheme="minorEastAsia" w:hAnsi="Cambria Math"/>
+            </w:rPr>
+            <w:br/>
+          </m:r>
+        </m:oMath>
+        <m:oMath>
+          <m:r>
+            <w:rPr>
+              <w:rFonts w:ascii="Cambria Math" w:eastAsiaTheme="minorEastAsia" w:hAnsi="Cambria Math"/>
+            </w:rPr>
+            <m:t>SCED=1.10</m:t>
+          </m:r>
+          <m:r>
+            <w:rPr>
+              <w:rFonts w:ascii="Cambria Math" w:eastAsiaTheme="minorEastAsia" w:hAnsi="Cambria Math"/>
+            </w:rPr>
+            <w:br/>
+          </m:r>
+        </m:oMath>
+        <m:oMath>
+          <m:r>
+            <w:rPr>
+              <w:rFonts w:ascii="Cambria Math" w:eastAsiaTheme="minorEastAsia" w:hAnsi="Cambria Math"/>
+            </w:rPr>
+            <m:t>FCIL=1</m:t>
+          </m:r>
+        </m:oMath>
+      </m:oMathPara>
+    </w:p>
+    <w:p>
+      <w:pPr>
+        <w:rPr>
+          <w:rFonts w:eastAsiaTheme="minorEastAsia"/>
+        </w:rPr>
+      </w:pPr>
+      <w:r>
+        <w:rPr>
+          <w:rFonts w:eastAsiaTheme="minorEastAsia"/>
+        </w:rPr>
+        <w:t>The values which contribute to the final value of M were chosen from a standardized table based on a rating from 1 to 5, where 1 is low priority and 5 is high priority. This does not necessarily mean the values shown for RUSE, PREX, and FCIL are low priority, it simply means the priority was used to determine the value of the factor.</w:t>
+      </w:r>
+    </w:p>
+    <w:p>
+      <w:pPr>
+        <w:rPr>
+          <w:rFonts w:eastAsiaTheme="minorEastAsia"/>
+        </w:rPr>
+      </w:pPr>
+      <m:oMathPara>
+        <m:oMath>
+          <m:r>
+            <w:rPr>
+              <w:rFonts w:ascii="Cambria Math" w:eastAsiaTheme="minorEastAsia" w:hAnsi="Cambria Math"/>
+            </w:rPr>
+            <m:t>B=</m:t>
+          </m:r>
+          <m:f>
+            <m:fPr>
+              <m:ctrlPr>
+                <w:rPr>
+                  <w:rFonts w:ascii="Cambria Math" w:eastAsiaTheme="minorEastAsia" w:hAnsi="Cambria Math"/>
+                  <w:i/>
+                </w:rPr>
+              </m:ctrlPr>
+            </m:fPr>
+            <m:num>
+              <m:d>
+                <m:dPr>
+                  <m:ctrlPr>
+                    <w:rPr>
+                      <w:rFonts w:ascii="Cambria Math" w:eastAsiaTheme="minorEastAsia" w:hAnsi="Cambria Math"/>
+                      <w:i/>
+                    </w:rPr>
+                  </m:ctrlPr>
+                </m:dPr>
+                <m:e>
+                  <m:nary>
+                    <m:naryPr>
+                      <m:chr m:val="∑"/>
+                      <m:limLoc m:val="undOvr"/>
+                      <m:subHide m:val="1"/>
+                      <m:supHide m:val="1"/>
+                      <m:ctrlPr>
+                        <w:rPr>
+                          <w:rFonts w:ascii="Cambria Math" w:eastAsiaTheme="minorEastAsia" w:hAnsi="Cambria Math"/>
+                          <w:i/>
+                        </w:rPr>
+                      </m:ctrlPr>
+                    </m:naryPr>
+                    <m:sub/>
+                    <m:sup/>
+                    <m:e>
+                      <m:r>
+                        <w:rPr>
+                          <w:rFonts w:ascii="Cambria Math" w:eastAsiaTheme="minorEastAsia" w:hAnsi="Cambria Math"/>
+                        </w:rPr>
+                        <m:t>Factors</m:t>
+                      </m:r>
+                    </m:e>
+                  </m:nary>
+                </m:e>
+              </m:d>
+            </m:num>
+            <m:den>
+              <m:r>
+                <w:rPr>
+                  <w:rFonts w:ascii="Cambria Math" w:eastAsiaTheme="minorEastAsia" w:hAnsi="Cambria Math"/>
+                </w:rPr>
+                <m:t>100</m:t>
+              </m:r>
+            </m:den>
+          </m:f>
+          <m:r>
+            <w:rPr>
+              <w:rFonts w:ascii="Cambria Math" w:eastAsiaTheme="minorEastAsia" w:hAnsi="Cambria Math"/>
+            </w:rPr>
+            <m:t>+1.01</m:t>
+          </m:r>
+          <m:r>
+            <w:rPr>
+              <w:rFonts w:ascii="Cambria Math" w:eastAsiaTheme="minorEastAsia" w:hAnsi="Cambria Math"/>
+            </w:rPr>
+            <m:t>=1.17</m:t>
+          </m:r>
+        </m:oMath>
+      </m:oMathPara>
+    </w:p>
+    <w:p>
+      <w:pPr>
+        <w:rPr>
+          <w:rFonts w:eastAsiaTheme="minorEastAsia"/>
+        </w:rPr>
+      </w:pPr>
+      <w:r>
+        <w:rPr>
+          <w:rFonts w:eastAsiaTheme="minorEastAsia"/>
+        </w:rPr>
+        <w:t>Factors for B:</w:t>
+      </w:r>
+    </w:p>
+    <w:p>
+      <w:pPr>
+        <w:rPr>
+          <w:rFonts w:eastAsiaTheme="minorEastAsia"/>
+        </w:rPr>
+      </w:pPr>
+      <m:oMathPara>
+        <m:oMath>
+          <m:r>
+            <w:rPr>
+              <w:rFonts w:ascii="Cambria Math" w:eastAsiaTheme="minorEastAsia" w:hAnsi="Cambria Math"/>
+            </w:rPr>
+            <m:t>Precedentedness=4</m:t>
+          </m:r>
+          <m:r>
+            <w:rPr>
+              <w:rFonts w:ascii="Cambria Math" w:eastAsiaTheme="minorEastAsia" w:hAnsi="Cambria Math"/>
+            </w:rPr>
+            <w:br/>
+          </m:r>
+        </m:oMath>
+        <m:oMath>
+          <m:r>
+            <w:rPr>
+              <w:rFonts w:ascii="Cambria Math" w:eastAsiaTheme="minorEastAsia" w:hAnsi="Cambria Math"/>
+            </w:rPr>
+            <m:t>Development Flexibility=5</m:t>
+          </m:r>
+          <m:r>
+            <w:rPr>
+              <w:rFonts w:ascii="Cambria Math" w:eastAsiaTheme="minorEastAsia" w:hAnsi="Cambria Math"/>
+            </w:rPr>
+            <w:br/>
+          </m:r>
+        </m:oMath>
+        <m:oMath>
+          <m:r>
+            <w:rPr>
+              <w:rFonts w:ascii="Cambria Math" w:eastAsiaTheme="minorEastAsia" w:hAnsi="Cambria Math"/>
+            </w:rPr>
+            <m:t>Architecture and Risk Resolution=2</m:t>
+          </m:r>
+          <m:r>
+            <w:rPr>
+              <w:rFonts w:ascii="Cambria Math" w:eastAsiaTheme="minorEastAsia" w:hAnsi="Cambria Math"/>
+            </w:rPr>
+            <w:br/>
+          </m:r>
+        </m:oMath>
+        <m:oMath>
+          <m:r>
+            <w:rPr>
+              <w:rFonts w:ascii="Cambria Math" w:eastAsiaTheme="minorEastAsia" w:hAnsi="Cambria Math"/>
+            </w:rPr>
+            <m:t>Team Cohesion=2</m:t>
+          </m:r>
+          <m:r>
+            <w:rPr>
+              <w:rFonts w:ascii="Cambria Math" w:eastAsiaTheme="minorEastAsia" w:hAnsi="Cambria Math"/>
+            </w:rPr>
+            <w:br/>
+          </m:r>
+        </m:oMath>
+        <m:oMath>
+          <m:r>
+            <w:rPr>
+              <w:rFonts w:ascii="Cambria Math" w:eastAsiaTheme="minorEastAsia" w:hAnsi="Cambria Math"/>
+            </w:rPr>
+            <m:t>Process Maturity=3</m:t>
+          </m:r>
+          <m:r>
+            <w:rPr>
+              <w:rFonts w:ascii="Cambria Math" w:eastAsiaTheme="minorEastAsia" w:hAnsi="Cambria Math"/>
+            </w:rPr>
+            <w:br/>
+          </m:r>
+        </m:oMath>
+      </m:oMathPara>
+    </w:p>
+    <w:p>
+      <w:pPr>
+        <w:rPr>
+          <w:rFonts w:eastAsiaTheme="minorEastAsia"/>
+        </w:rPr>
+      </w:pPr>
+      <w:r>
+        <w:rPr>
+          <w:rFonts w:eastAsiaTheme="minorEastAsia"/>
+        </w:rPr>
+        <w:lastRenderedPageBreak/>
+        <w:t xml:space="preserve">The value which contribute to the final value of B were ranked on a scale from </w:t>
+      </w:r>
+      <m:oMath>
+        <m:r>
+          <w:rPr>
+            <w:rFonts w:ascii="Cambria Math" w:eastAsiaTheme="minorEastAsia" w:hAnsi="Cambria Math"/>
+          </w:rPr>
+          <m:t>0</m:t>
+        </m:r>
+      </m:oMath>
+      <w:r>
+        <w:rPr>
+          <w:rFonts w:eastAsiaTheme="minorEastAsia"/>
+        </w:rPr>
+        <w:t xml:space="preserve"> to </w:t>
+      </w:r>
+      <m:oMath>
+        <m:r>
+          <w:rPr>
+            <w:rFonts w:ascii="Cambria Math" w:eastAsiaTheme="minorEastAsia" w:hAnsi="Cambria Math"/>
+          </w:rPr>
+          <m:t>5</m:t>
+        </m:r>
+      </m:oMath>
+      <w:r>
+        <w:rPr>
+          <w:rFonts w:eastAsiaTheme="minorEastAsia"/>
+        </w:rPr>
+        <w:t xml:space="preserve"> where </w:t>
+      </w:r>
+      <m:oMath>
+        <m:r>
+          <w:rPr>
+            <w:rFonts w:ascii="Cambria Math" w:eastAsiaTheme="minorEastAsia" w:hAnsi="Cambria Math"/>
+          </w:rPr>
+          <m:t>0</m:t>
+        </m:r>
+      </m:oMath>
+      <w:r>
+        <w:rPr>
+          <w:rFonts w:eastAsiaTheme="minorEastAsia"/>
+        </w:rPr>
+        <w:t xml:space="preserve"> is considered extra high, and </w:t>
+      </w:r>
+      <m:oMath>
+        <m:r>
+          <w:rPr>
+            <w:rFonts w:ascii="Cambria Math" w:eastAsiaTheme="minorEastAsia" w:hAnsi="Cambria Math"/>
+          </w:rPr>
+          <m:t>5</m:t>
+        </m:r>
+      </m:oMath>
+      <w:r>
+        <w:rPr>
+          <w:rFonts w:eastAsiaTheme="minorEastAsia"/>
+        </w:rPr>
+        <w:t xml:space="preserve"> extra low. This is counterintuitive, but this is the convention of the model.</w:t>
+      </w:r>
+    </w:p>
+    <w:p>
+      <w:pPr>
+        <w:rPr>
+          <w:rFonts w:eastAsiaTheme="minorEastAsia"/>
+        </w:rPr>
+      </w:pPr>
+      <w:r>
+        <w:rPr>
+          <w:rFonts w:eastAsiaTheme="minorEastAsia"/>
+        </w:rPr>
+        <w:t>The size of the system is estimated to be about 1,250 or 1.25 thousand lines of developer written code. Auto generated code is not considered in the effort estimation.</w:t>
+      </w:r>
+    </w:p>
+    <w:p>
+      <w:pPr>
+        <w:rPr>
+          <w:rFonts w:eastAsiaTheme="minorEastAsia"/>
+        </w:rPr>
+      </w:pPr>
+      <w:r>
+        <w:rPr>
+          <w:rFonts w:eastAsiaTheme="minorEastAsia"/>
+        </w:rPr>
+        <w:t>With these calculations completed, we can now estimate the time frame for the project.</w:t>
+      </w:r>
+    </w:p>
+    <w:p>
+      <w:pPr>
+        <w:rPr>
+          <w:rFonts w:eastAsiaTheme="minorEastAsia"/>
+        </w:rPr>
+      </w:pPr>
+      <m:oMathPara>
+        <m:oMath>
+          <m:r>
+            <w:rPr>
+              <w:rFonts w:ascii="Cambria Math" w:hAnsi="Cambria Math"/>
+            </w:rPr>
+            <m:t>Effort=</m:t>
+          </m:r>
+          <m:r>
+            <w:rPr>
+              <w:rFonts w:ascii="Cambria Math" w:hAnsi="Cambria Math"/>
+            </w:rPr>
+            <m:t>2.94</m:t>
+          </m:r>
+          <m:r>
+            <w:rPr>
+              <w:rFonts w:ascii="Cambria Math" w:hAnsi="Cambria Math"/>
+            </w:rPr>
+            <m:t>*</m:t>
+          </m:r>
+          <m:sSup>
+            <m:sSupPr>
+              <m:ctrlPr>
+                <w:rPr>
+                  <w:rFonts w:ascii="Cambria Math" w:hAnsi="Cambria Math"/>
+                  <w:i/>
+                </w:rPr>
+              </m:ctrlPr>
+            </m:sSupPr>
+            <m:e>
+              <m:r>
+                <w:rPr>
+                  <w:rFonts w:ascii="Cambria Math" w:hAnsi="Cambria Math"/>
+                </w:rPr>
+                <m:t>1.25</m:t>
+              </m:r>
+            </m:e>
+            <m:sup>
+              <m:r>
+                <w:rPr>
+                  <w:rFonts w:ascii="Cambria Math" w:hAnsi="Cambria Math"/>
+                </w:rPr>
+                <m:t>1.17</m:t>
+              </m:r>
+            </m:sup>
+          </m:sSup>
+          <m:r>
+            <w:rPr>
+              <w:rFonts w:ascii="Cambria Math" w:hAnsi="Cambria Math"/>
+            </w:rPr>
+            <m:t>*</m:t>
+          </m:r>
+          <m:r>
+            <w:rPr>
+              <w:rFonts w:ascii="Cambria Math" w:hAnsi="Cambria Math"/>
+            </w:rPr>
+            <m:t>0.946</m:t>
+          </m:r>
+          <m:r>
+            <w:rPr>
+              <w:rFonts w:ascii="Cambria Math" w:eastAsiaTheme="minorEastAsia" w:hAnsi="Cambria Math"/>
+            </w:rPr>
+            <m:t>=3.61 PM</m:t>
+          </m:r>
+        </m:oMath>
+      </m:oMathPara>
+    </w:p>
+    <w:p>
+      <w:pPr>
+        <w:rPr>
+          <w:rFonts w:eastAsiaTheme="minorEastAsia"/>
+        </w:rPr>
+      </w:pPr>
+      <w:r>
+        <w:rPr>
+          <w:rFonts w:eastAsiaTheme="minorEastAsia"/>
+        </w:rPr>
+        <w:t>The estimated time frame, from beginning to completion of the system will be about 3.61 months. Using this time frame, the dollar amount of the system is estimated to be about $49,000.</w:t>
+      </w:r>
+    </w:p>
     <w:sectPr>
-      <w:footerReference w:type="default" r:id="rId7"/>
+      <w:headerReference w:type="default" r:id="rId7"/>
+      <w:footerReference w:type="default" r:id="rId8"/>
       <w:pgSz w:w="12240" w:h="15840"/>
       <w:pgMar w:top="1728" w:right="1800" w:bottom="1440" w:left="1800" w:header="720" w:footer="720" w:gutter="0"/>
       <w:pgNumType w:start="0"/>
@@ -513,7 +1528,7 @@
       <w:rPr>
         <w:noProof/>
       </w:rPr>
-      <w:t>2</w:t>
+      <w:t>3</w:t>
     </w:r>
     <w:r>
       <w:fldChar w:fldCharType="end"/>
@@ -547,6 +1562,300 @@
 </w:footnotes>
 </file>
 
+<file path=word/header1.xml><?xml version="1.0" encoding="utf-8"?>
+<w:hdr xmlns:wpc="http://schemas.microsoft.com/office/word/2010/wordprocessingCanvas" xmlns:cx="http://schemas.microsoft.com/office/drawing/2014/chartex" xmlns:cx1="http://schemas.microsoft.com/office/drawing/2015/9/8/chartex" xmlns:mc="http://schemas.openxmlformats.org/markup-compatibility/2006" xmlns:o="urn:schemas-microsoft-com:office:office" xmlns:r="http://schemas.openxmlformats.org/officeDocument/2006/relationships" xmlns:m="http://schemas.openxmlformats.org/officeDocument/2006/math" xmlns:v="urn:schemas-microsoft-com:vml" xmlns:wp14="http://schemas.microsoft.com/office/word/2010/wordprocessingDrawing" xmlns:wp="http://schemas.openxmlformats.org/drawingml/2006/wordprocessingDrawing" xmlns:w10="urn:schemas-microsoft-com:office:word" xmlns:w="http://schemas.openxmlformats.org/wordprocessingml/2006/main" xmlns:w14="http://schemas.microsoft.com/office/word/2010/wordml" xmlns:w15="http://schemas.microsoft.com/office/word/2012/wordml" xmlns:w16se="http://schemas.microsoft.com/office/word/2015/wordml/symex" xmlns:wpg="http://schemas.microsoft.com/office/word/2010/wordprocessingGroup" xmlns:wpi="http://schemas.microsoft.com/office/word/2010/wordprocessingInk" xmlns:wne="http://schemas.microsoft.com/office/word/2006/wordml" xmlns:wps="http://schemas.microsoft.com/office/word/2010/wordprocessingShape" mc:Ignorable="w14 w15 w16se wp14">
+  <w:p>
+    <w:pPr>
+      <w:pStyle w:val="Header"/>
+    </w:pPr>
+    <w:r>
+      <w:rPr>
+        <w:noProof/>
+      </w:rPr>
+      <mc:AlternateContent>
+        <mc:Choice Requires="wps">
+          <w:drawing>
+            <wp:anchor distT="0" distB="0" distL="114300" distR="114300" simplePos="0" relativeHeight="251660288" behindDoc="0" locked="0" layoutInCell="0" allowOverlap="1">
+              <wp:simplePos x="0" y="0"/>
+              <wp:positionH relativeFrom="margin">
+                <wp:align>left</wp:align>
+              </wp:positionH>
+              <wp:positionV relativeFrom="topMargin">
+                <wp:align>center</wp:align>
+              </wp:positionV>
+              <wp:extent cx="5943600" cy="173736"/>
+              <wp:effectExtent l="0" t="0" r="0" b="635"/>
+              <wp:wrapNone/>
+              <wp:docPr id="220" name="Text Box 220"/>
+              <wp:cNvGraphicFramePr>
+                <a:graphicFrameLocks xmlns:a="http://schemas.openxmlformats.org/drawingml/2006/main"/>
+              </wp:cNvGraphicFramePr>
+              <a:graphic xmlns:a="http://schemas.openxmlformats.org/drawingml/2006/main">
+                <a:graphicData uri="http://schemas.microsoft.com/office/word/2010/wordprocessingShape">
+                  <wps:wsp>
+                    <wps:cNvSpPr txBox="1">
+                      <a:spLocks noChangeArrowheads="1"/>
+                    </wps:cNvSpPr>
+                    <wps:spPr bwMode="auto">
+                      <a:xfrm>
+                        <a:off x="0" y="0"/>
+                        <a:ext cx="5943600" cy="173736"/>
+                      </a:xfrm>
+                      <a:prstGeom prst="rect">
+                        <a:avLst/>
+                      </a:prstGeom>
+                      <a:noFill/>
+                      <a:ln>
+                        <a:noFill/>
+                      </a:ln>
+                      <a:extLst>
+                        <a:ext uri="{909E8E84-426E-40DD-AFC4-6F175D3DCCD1}">
+                          <a14:hiddenFill xmlns:a14="http://schemas.microsoft.com/office/drawing/2010/main">
+                            <a:solidFill>
+                              <a:srgbClr val="FFFFFF"/>
+                            </a:solidFill>
+                          </a14:hiddenFill>
+                        </a:ext>
+                        <a:ext uri="{91240B29-F687-4F45-9708-019B960494DF}">
+                          <a14:hiddenLine xmlns:a14="http://schemas.microsoft.com/office/drawing/2010/main" w="9525">
+                            <a:solidFill>
+                              <a:srgbClr val="000000"/>
+                            </a:solidFill>
+                            <a:miter lim="800000"/>
+                            <a:headEnd/>
+                            <a:tailEnd/>
+                          </a14:hiddenLine>
+                        </a:ext>
+                      </a:extLst>
+                    </wps:spPr>
+                    <wps:txbx>
+                      <w:txbxContent>
+                        <w:p>
+                          <w:pPr>
+                            <w:spacing w:after="0" w:line="240" w:lineRule="auto"/>
+                            <w:jc w:val="right"/>
+                            <w:rPr>
+                              <w:noProof/>
+                            </w:rPr>
+                          </w:pPr>
+                          <w:r>
+                            <w:rPr>
+                              <w:noProof/>
+                            </w:rPr>
+                            <w:t>MoneyHub</w:t>
+                          </w:r>
+                        </w:p>
+                      </w:txbxContent>
+                    </wps:txbx>
+                    <wps:bodyPr rot="0" vert="horz" wrap="square" lIns="91440" tIns="0" rIns="91440" bIns="0" anchor="ctr" anchorCtr="0" upright="1">
+                      <a:spAutoFit/>
+                    </wps:bodyPr>
+                  </wps:wsp>
+                </a:graphicData>
+              </a:graphic>
+              <wp14:sizeRelH relativeFrom="margin">
+                <wp14:pctWidth>100000</wp14:pctWidth>
+              </wp14:sizeRelH>
+              <wp14:sizeRelV relativeFrom="page">
+                <wp14:pctHeight>0</wp14:pctHeight>
+              </wp14:sizeRelV>
+            </wp:anchor>
+          </w:drawing>
+        </mc:Choice>
+        <mc:Fallback>
+          <w:pict>
+            <v:shapetype id="_x0000_t202" coordsize="21600,21600" o:spt="202" path="m,l,21600r21600,l21600,xe">
+              <v:stroke joinstyle="miter"/>
+              <v:path gradientshapeok="t" o:connecttype="rect"/>
+            </v:shapetype>
+            <v:shape id="Text Box 220" o:spid="_x0000_s1026" type="#_x0000_t202" style="position:absolute;margin-left:0;margin-top:0;width:468pt;height:13.7pt;z-index:251660288;visibility:visible;mso-wrap-style:square;mso-width-percent:1000;mso-height-percent:0;mso-wrap-distance-left:9pt;mso-wrap-distance-top:0;mso-wrap-distance-right:9pt;mso-wrap-distance-bottom:0;mso-position-horizontal:left;mso-position-horizontal-relative:margin;mso-position-vertical:center;mso-position-vertical-relative:top-margin-area;mso-width-percent:1000;mso-height-percent:0;mso-width-relative:margin;mso-height-relative:page;v-text-anchor:middle" o:gfxdata="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" o:allowincell="f" filled="f" stroked="f">
+              <v:textbox style="mso-fit-shape-to-text:t" inset=",0,,0">
+                <w:txbxContent>
+                  <w:p>
+                    <w:pPr>
+                      <w:spacing w:after="0" w:line="240" w:lineRule="auto"/>
+                      <w:jc w:val="right"/>
+                      <w:rPr>
+                        <w:noProof/>
+                      </w:rPr>
+                    </w:pPr>
+                    <w:r>
+                      <w:rPr>
+                        <w:noProof/>
+                      </w:rPr>
+                      <w:t>MoneyHub</w:t>
+                    </w:r>
+                  </w:p>
+                </w:txbxContent>
+              </v:textbox>
+              <w10:wrap anchorx="margin" anchory="margin"/>
+            </v:shape>
+          </w:pict>
+        </mc:Fallback>
+      </mc:AlternateContent>
+    </w:r>
+    <w:r>
+      <w:rPr>
+        <w:noProof/>
+      </w:rPr>
+      <mc:AlternateContent>
+        <mc:Choice Requires="wps">
+          <w:drawing>
+            <wp:anchor distT="0" distB="0" distL="114300" distR="114300" simplePos="0" relativeHeight="251659264" behindDoc="0" locked="0" layoutInCell="0" allowOverlap="1">
+              <wp:simplePos x="0" y="0"/>
+              <wp:positionH relativeFrom="page">
+                <wp:align>right</wp:align>
+              </wp:positionH>
+              <wp:positionV relativeFrom="topMargin">
+                <wp:align>center</wp:align>
+              </wp:positionV>
+              <wp:extent cx="911860" cy="170815"/>
+              <wp:effectExtent l="0" t="0" r="0" b="635"/>
+              <wp:wrapNone/>
+              <wp:docPr id="221" name="Text Box 221"/>
+              <wp:cNvGraphicFramePr>
+                <a:graphicFrameLocks xmlns:a="http://schemas.openxmlformats.org/drawingml/2006/main"/>
+              </wp:cNvGraphicFramePr>
+              <a:graphic xmlns:a="http://schemas.openxmlformats.org/drawingml/2006/main">
+                <a:graphicData uri="http://schemas.microsoft.com/office/word/2010/wordprocessingShape">
+                  <wps:wsp>
+                    <wps:cNvSpPr txBox="1">
+                      <a:spLocks noChangeArrowheads="1"/>
+                    </wps:cNvSpPr>
+                    <wps:spPr bwMode="auto">
+                      <a:xfrm>
+                        <a:off x="0" y="0"/>
+                        <a:ext cx="911860" cy="170815"/>
+                      </a:xfrm>
+                      <a:prstGeom prst="rect">
+                        <a:avLst/>
+                      </a:prstGeom>
+                      <a:solidFill>
+                        <a:schemeClr val="accent6">
+                          <a:lumMod val="60000"/>
+                          <a:lumOff val="40000"/>
+                        </a:schemeClr>
+                      </a:solidFill>
+                      <a:ln>
+                        <a:noFill/>
+                      </a:ln>
+                    </wps:spPr>
+                    <wps:txbx>
+                      <w:txbxContent>
+                        <w:p>
+                          <w:pPr>
+                            <w:spacing w:after="0" w:line="240" w:lineRule="auto"/>
+                            <w:rPr>
+                              <w:color w:val="0D0D0D" w:themeColor="text1" w:themeTint="F2"/>
+                            </w:rPr>
+                          </w:pPr>
+                          <w:r>
+                            <w:rPr>
+                              <w:color w:val="0D0D0D" w:themeColor="text1" w:themeTint="F2"/>
+                            </w:rPr>
+                            <w:fldChar w:fldCharType="begin"/>
+                          </w:r>
+                          <w:r>
+                            <w:rPr>
+                              <w:color w:val="0D0D0D" w:themeColor="text1" w:themeTint="F2"/>
+                            </w:rPr>
+                            <w:instrText xml:space="preserve"> PAGE   \* MERGEFORMAT </w:instrText>
+                          </w:r>
+                          <w:r>
+                            <w:rPr>
+                              <w:color w:val="0D0D0D" w:themeColor="text1" w:themeTint="F2"/>
+                            </w:rPr>
+                            <w:fldChar w:fldCharType="separate"/>
+                          </w:r>
+                          <w:r>
+                            <w:rPr>
+                              <w:noProof/>
+                              <w:color w:val="0D0D0D" w:themeColor="text1" w:themeTint="F2"/>
+                            </w:rPr>
+                            <w:t>3</w:t>
+                          </w:r>
+                          <w:r>
+                            <w:rPr>
+                              <w:noProof/>
+                              <w:color w:val="0D0D0D" w:themeColor="text1" w:themeTint="F2"/>
+                            </w:rPr>
+                            <w:fldChar w:fldCharType="end"/>
+                          </w:r>
+                        </w:p>
+                      </w:txbxContent>
+                    </wps:txbx>
+                    <wps:bodyPr rot="0" vert="horz" wrap="square" lIns="91440" tIns="0" rIns="91440" bIns="0" anchor="ctr" anchorCtr="0" upright="1">
+                      <a:spAutoFit/>
+                    </wps:bodyPr>
+                  </wps:wsp>
+                </a:graphicData>
+              </a:graphic>
+              <wp14:sizeRelH relativeFrom="rightMargin">
+                <wp14:pctWidth>100000</wp14:pctWidth>
+              </wp14:sizeRelH>
+              <wp14:sizeRelV relativeFrom="page">
+                <wp14:pctHeight>0</wp14:pctHeight>
+              </wp14:sizeRelV>
+            </wp:anchor>
+          </w:drawing>
+        </mc:Choice>
+        <mc:Fallback>
+          <w:pict>
+            <v:shape id="Text Box 221" o:spid="_x0000_s1027" type="#_x0000_t202" style="position:absolute;margin-left:20.6pt;margin-top:0;width:71.8pt;height:13.45pt;z-index:251659264;visibility:visible;mso-wrap-style:square;mso-width-percent:1000;mso-height-percent:0;mso-wrap-distance-left:9pt;mso-wrap-distance-top:0;mso-wrap-distance-right:9pt;mso-wrap-distance-bottom:0;mso-position-horizontal:right;mso-position-horizontal-relative:page;mso-position-vertical:center;mso-position-vertical-relative:top-margin-area;mso-width-percent:1000;mso-height-percent:0;mso-width-relative:right-margin-area;mso-height-relative:page;v-text-anchor:middle" o:gfxdata="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" o:allowincell="f" fillcolor="#5fe7d5 [1945]" stroked="f">
+              <v:textbox style="mso-fit-shape-to-text:t" inset=",0,,0">
+                <w:txbxContent>
+                  <w:p>
+                    <w:pPr>
+                      <w:spacing w:after="0" w:line="240" w:lineRule="auto"/>
+                      <w:rPr>
+                        <w:color w:val="0D0D0D" w:themeColor="text1" w:themeTint="F2"/>
+                      </w:rPr>
+                    </w:pPr>
+                    <w:r>
+                      <w:rPr>
+                        <w:color w:val="0D0D0D" w:themeColor="text1" w:themeTint="F2"/>
+                      </w:rPr>
+                      <w:fldChar w:fldCharType="begin"/>
+                    </w:r>
+                    <w:r>
+                      <w:rPr>
+                        <w:color w:val="0D0D0D" w:themeColor="text1" w:themeTint="F2"/>
+                      </w:rPr>
+                      <w:instrText xml:space="preserve"> PAGE   \* MERGEFORMAT </w:instrText>
+                    </w:r>
+                    <w:r>
+                      <w:rPr>
+                        <w:color w:val="0D0D0D" w:themeColor="text1" w:themeTint="F2"/>
+                      </w:rPr>
+                      <w:fldChar w:fldCharType="separate"/>
+                    </w:r>
+                    <w:r>
+                      <w:rPr>
+                        <w:noProof/>
+                        <w:color w:val="0D0D0D" w:themeColor="text1" w:themeTint="F2"/>
+                      </w:rPr>
+                      <w:t>3</w:t>
+                    </w:r>
+                    <w:r>
+                      <w:rPr>
+                        <w:noProof/>
+                        <w:color w:val="0D0D0D" w:themeColor="text1" w:themeTint="F2"/>
+                      </w:rPr>
+                      <w:fldChar w:fldCharType="end"/>
+                    </w:r>
+                  </w:p>
+                </w:txbxContent>
+              </v:textbox>
+              <w10:wrap anchorx="page" anchory="margin"/>
+            </v:shape>
+          </w:pict>
+        </mc:Fallback>
+      </mc:AlternateContent>
+    </w:r>
+  </w:p>
+</w:hdr>
+</file>
+
 <file path=word/numbering.xml><?xml version="1.0" encoding="utf-8"?>
 <w:numbering xmlns:wpc="http://schemas.microsoft.com/office/word/2010/wordprocessingCanvas" xmlns:cx="http://schemas.microsoft.com/office/drawing/2014/chartex" xmlns:cx1="http://schemas.microsoft.com/office/drawing/2015/9/8/chartex" xmlns:mc="http://schemas.openxmlformats.org/markup-compatibility/2006" xmlns:o="urn:schemas-microsoft-com:office:office" xmlns:r="http://schemas.openxmlformats.org/officeDocument/2006/relationships" xmlns:m="http://schemas.openxmlformats.org/officeDocument/2006/math" xmlns:v="urn:schemas-microsoft-com:vml" xmlns:wp14="http://schemas.microsoft.com/office/word/2010/wordprocessingDrawing" xmlns:wp="http://schemas.openxmlformats.org/drawingml/2006/wordprocessingDrawing" xmlns:w10="urn:schemas-microsoft-com:office:word" xmlns:w="http://schemas.openxmlformats.org/wordprocessingml/2006/main" xmlns:w14="http://schemas.microsoft.com/office/word/2010/wordml" xmlns:w15="http://schemas.microsoft.com/office/word/2012/wordml" xmlns:w16se="http://schemas.microsoft.com/office/word/2015/wordml/symex" xmlns:wpg="http://schemas.microsoft.com/office/word/2010/wordprocessingGroup" xmlns:wpi="http://schemas.microsoft.com/office/word/2010/wordprocessingInk" xmlns:wne="http://schemas.microsoft.com/office/word/2006/wordml" xmlns:wps="http://schemas.microsoft.com/office/word/2010/wordprocessingShape" mc:Ignorable="w14 w15 w16se wp14">
   <w:abstractNum w:abstractNumId="0" w15:restartNumberingAfterBreak="0">
@@ -908,6 +2217,184 @@
     </w:lvl>
   </w:abstractNum>
   <w:abstractNum w:abstractNumId="12" w15:restartNumberingAfterBreak="0">
+    <w:nsid w:val="0F0B3CB5"/>
+    <w:multiLevelType w:val="hybridMultilevel"/>
+    <w:tmpl w:val="E86E7B6C"/>
+    <w:lvl w:ilvl="0" w:tplc="0409000F">
+      <w:start w:val="1"/>
+      <w:numFmt w:val="decimal"/>
+      <w:lvlText w:val="%1."/>
+      <w:lvlJc w:val="left"/>
+      <w:pPr>
+        <w:ind w:left="720" w:hanging="360"/>
+      </w:pPr>
+      <w:rPr>
+        <w:rFonts w:hint="default"/>
+      </w:rPr>
+    </w:lvl>
+    <w:lvl w:ilvl="1" w:tplc="04090019" w:tentative="1">
+      <w:start w:val="1"/>
+      <w:numFmt w:val="lowerLetter"/>
+      <w:lvlText w:val="%2."/>
+      <w:lvlJc w:val="left"/>
+      <w:pPr>
+        <w:ind w:left="1440" w:hanging="360"/>
+      </w:pPr>
+    </w:lvl>
+    <w:lvl w:ilvl="2" w:tplc="0409001B" w:tentative="1">
+      <w:start w:val="1"/>
+      <w:numFmt w:val="lowerRoman"/>
+      <w:lvlText w:val="%3."/>
+      <w:lvlJc w:val="right"/>
+      <w:pPr>
+        <w:ind w:left="2160" w:hanging="180"/>
+      </w:pPr>
+    </w:lvl>
+    <w:lvl w:ilvl="3" w:tplc="0409000F" w:tentative="1">
+      <w:start w:val="1"/>
+      <w:numFmt w:val="decimal"/>
+      <w:lvlText w:val="%4."/>
+      <w:lvlJc w:val="left"/>
+      <w:pPr>
+        <w:ind w:left="2880" w:hanging="360"/>
+      </w:pPr>
+    </w:lvl>
+    <w:lvl w:ilvl="4" w:tplc="04090019" w:tentative="1">
+      <w:start w:val="1"/>
+      <w:numFmt w:val="lowerLetter"/>
+      <w:lvlText w:val="%5."/>
+      <w:lvlJc w:val="left"/>
+      <w:pPr>
+        <w:ind w:left="3600" w:hanging="360"/>
+      </w:pPr>
+    </w:lvl>
+    <w:lvl w:ilvl="5" w:tplc="0409001B" w:tentative="1">
+      <w:start w:val="1"/>
+      <w:numFmt w:val="lowerRoman"/>
+      <w:lvlText w:val="%6."/>
+      <w:lvlJc w:val="right"/>
+      <w:pPr>
+        <w:ind w:left="4320" w:hanging="180"/>
+      </w:pPr>
+    </w:lvl>
+    <w:lvl w:ilvl="6" w:tplc="0409000F" w:tentative="1">
+      <w:start w:val="1"/>
+      <w:numFmt w:val="decimal"/>
+      <w:lvlText w:val="%7."/>
+      <w:lvlJc w:val="left"/>
+      <w:pPr>
+        <w:ind w:left="5040" w:hanging="360"/>
+      </w:pPr>
+    </w:lvl>
+    <w:lvl w:ilvl="7" w:tplc="04090019" w:tentative="1">
+      <w:start w:val="1"/>
+      <w:numFmt w:val="lowerLetter"/>
+      <w:lvlText w:val="%8."/>
+      <w:lvlJc w:val="left"/>
+      <w:pPr>
+        <w:ind w:left="5760" w:hanging="360"/>
+      </w:pPr>
+    </w:lvl>
+    <w:lvl w:ilvl="8" w:tplc="0409001B" w:tentative="1">
+      <w:start w:val="1"/>
+      <w:numFmt w:val="lowerRoman"/>
+      <w:lvlText w:val="%9."/>
+      <w:lvlJc w:val="right"/>
+      <w:pPr>
+        <w:ind w:left="6480" w:hanging="180"/>
+      </w:pPr>
+    </w:lvl>
+  </w:abstractNum>
+  <w:abstractNum w:abstractNumId="13" w15:restartNumberingAfterBreak="0">
+    <w:nsid w:val="2C53351A"/>
+    <w:multiLevelType w:val="hybridMultilevel"/>
+    <w:tmpl w:val="4802DEB8"/>
+    <w:lvl w:ilvl="0" w:tplc="0409000F">
+      <w:start w:val="2"/>
+      <w:numFmt w:val="decimal"/>
+      <w:lvlText w:val="%1."/>
+      <w:lvlJc w:val="left"/>
+      <w:pPr>
+        <w:ind w:left="720" w:hanging="360"/>
+      </w:pPr>
+      <w:rPr>
+        <w:rFonts w:hint="default"/>
+      </w:rPr>
+    </w:lvl>
+    <w:lvl w:ilvl="1" w:tplc="04090019" w:tentative="1">
+      <w:start w:val="1"/>
+      <w:numFmt w:val="lowerLetter"/>
+      <w:lvlText w:val="%2."/>
+      <w:lvlJc w:val="left"/>
+      <w:pPr>
+        <w:ind w:left="1440" w:hanging="360"/>
+      </w:pPr>
+    </w:lvl>
+    <w:lvl w:ilvl="2" w:tplc="0409001B" w:tentative="1">
+      <w:start w:val="1"/>
+      <w:numFmt w:val="lowerRoman"/>
+      <w:lvlText w:val="%3."/>
+      <w:lvlJc w:val="right"/>
+      <w:pPr>
+        <w:ind w:left="2160" w:hanging="180"/>
+      </w:pPr>
+    </w:lvl>
+    <w:lvl w:ilvl="3" w:tplc="0409000F" w:tentative="1">
+      <w:start w:val="1"/>
+      <w:numFmt w:val="decimal"/>
+      <w:lvlText w:val="%4."/>
+      <w:lvlJc w:val="left"/>
+      <w:pPr>
+        <w:ind w:left="2880" w:hanging="360"/>
+      </w:pPr>
+    </w:lvl>
+    <w:lvl w:ilvl="4" w:tplc="04090019" w:tentative="1">
+      <w:start w:val="1"/>
+      <w:numFmt w:val="lowerLetter"/>
+      <w:lvlText w:val="%5."/>
+      <w:lvlJc w:val="left"/>
+      <w:pPr>
+        <w:ind w:left="3600" w:hanging="360"/>
+      </w:pPr>
+    </w:lvl>
+    <w:lvl w:ilvl="5" w:tplc="0409001B" w:tentative="1">
+      <w:start w:val="1"/>
+      <w:numFmt w:val="lowerRoman"/>
+      <w:lvlText w:val="%6."/>
+      <w:lvlJc w:val="right"/>
+      <w:pPr>
+        <w:ind w:left="4320" w:hanging="180"/>
+      </w:pPr>
+    </w:lvl>
+    <w:lvl w:ilvl="6" w:tplc="0409000F" w:tentative="1">
+      <w:start w:val="1"/>
+      <w:numFmt w:val="decimal"/>
+      <w:lvlText w:val="%7."/>
+      <w:lvlJc w:val="left"/>
+      <w:pPr>
+        <w:ind w:left="5040" w:hanging="360"/>
+      </w:pPr>
+    </w:lvl>
+    <w:lvl w:ilvl="7" w:tplc="04090019" w:tentative="1">
+      <w:start w:val="1"/>
+      <w:numFmt w:val="lowerLetter"/>
+      <w:lvlText w:val="%8."/>
+      <w:lvlJc w:val="left"/>
+      <w:pPr>
+        <w:ind w:left="5760" w:hanging="360"/>
+      </w:pPr>
+    </w:lvl>
+    <w:lvl w:ilvl="8" w:tplc="0409001B" w:tentative="1">
+      <w:start w:val="1"/>
+      <w:numFmt w:val="lowerRoman"/>
+      <w:lvlText w:val="%9."/>
+      <w:lvlJc w:val="right"/>
+      <w:pPr>
+        <w:ind w:left="6480" w:hanging="180"/>
+      </w:pPr>
+    </w:lvl>
+  </w:abstractNum>
+  <w:abstractNum w:abstractNumId="14" w15:restartNumberingAfterBreak="0">
     <w:nsid w:val="47164D09"/>
     <w:multiLevelType w:val="multilevel"/>
     <w:tmpl w:val="0409001F"/>
@@ -990,6 +2477,365 @@
       <w:lvlJc w:val="left"/>
       <w:pPr>
         <w:ind w:left="4320" w:hanging="1440"/>
+      </w:pPr>
+    </w:lvl>
+  </w:abstractNum>
+  <w:abstractNum w:abstractNumId="15" w15:restartNumberingAfterBreak="0">
+    <w:nsid w:val="481A4AB8"/>
+    <w:multiLevelType w:val="multilevel"/>
+    <w:tmpl w:val="0409001F"/>
+    <w:lvl w:ilvl="0">
+      <w:start w:val="1"/>
+      <w:numFmt w:val="decimal"/>
+      <w:lvlText w:val="%1."/>
+      <w:lvlJc w:val="left"/>
+      <w:pPr>
+        <w:ind w:left="360" w:hanging="360"/>
+      </w:pPr>
+      <w:rPr>
+        <w:rFonts w:hint="default"/>
+      </w:rPr>
+    </w:lvl>
+    <w:lvl w:ilvl="1">
+      <w:start w:val="1"/>
+      <w:numFmt w:val="decimal"/>
+      <w:lvlText w:val="%1.%2."/>
+      <w:lvlJc w:val="left"/>
+      <w:pPr>
+        <w:ind w:left="792" w:hanging="432"/>
+      </w:pPr>
+      <w:rPr>
+        <w:rFonts w:hint="default"/>
+      </w:rPr>
+    </w:lvl>
+    <w:lvl w:ilvl="2">
+      <w:start w:val="1"/>
+      <w:numFmt w:val="decimal"/>
+      <w:lvlText w:val="%1.%2.%3."/>
+      <w:lvlJc w:val="left"/>
+      <w:pPr>
+        <w:ind w:left="1224" w:hanging="504"/>
+      </w:pPr>
+    </w:lvl>
+    <w:lvl w:ilvl="3">
+      <w:start w:val="1"/>
+      <w:numFmt w:val="decimal"/>
+      <w:lvlText w:val="%1.%2.%3.%4."/>
+      <w:lvlJc w:val="left"/>
+      <w:pPr>
+        <w:ind w:left="1728" w:hanging="648"/>
+      </w:pPr>
+    </w:lvl>
+    <w:lvl w:ilvl="4">
+      <w:start w:val="1"/>
+      <w:numFmt w:val="decimal"/>
+      <w:lvlText w:val="%1.%2.%3.%4.%5."/>
+      <w:lvlJc w:val="left"/>
+      <w:pPr>
+        <w:ind w:left="2232" w:hanging="792"/>
+      </w:pPr>
+    </w:lvl>
+    <w:lvl w:ilvl="5">
+      <w:start w:val="1"/>
+      <w:numFmt w:val="decimal"/>
+      <w:lvlText w:val="%1.%2.%3.%4.%5.%6."/>
+      <w:lvlJc w:val="left"/>
+      <w:pPr>
+        <w:ind w:left="2736" w:hanging="936"/>
+      </w:pPr>
+    </w:lvl>
+    <w:lvl w:ilvl="6">
+      <w:start w:val="1"/>
+      <w:numFmt w:val="decimal"/>
+      <w:lvlText w:val="%1.%2.%3.%4.%5.%6.%7."/>
+      <w:lvlJc w:val="left"/>
+      <w:pPr>
+        <w:ind w:left="3240" w:hanging="1080"/>
+      </w:pPr>
+    </w:lvl>
+    <w:lvl w:ilvl="7">
+      <w:start w:val="1"/>
+      <w:numFmt w:val="decimal"/>
+      <w:lvlText w:val="%1.%2.%3.%4.%5.%6.%7.%8."/>
+      <w:lvlJc w:val="left"/>
+      <w:pPr>
+        <w:ind w:left="3744" w:hanging="1224"/>
+      </w:pPr>
+    </w:lvl>
+    <w:lvl w:ilvl="8">
+      <w:start w:val="1"/>
+      <w:numFmt w:val="decimal"/>
+      <w:lvlText w:val="%1.%2.%3.%4.%5.%6.%7.%8.%9."/>
+      <w:lvlJc w:val="left"/>
+      <w:pPr>
+        <w:ind w:left="4320" w:hanging="1440"/>
+      </w:pPr>
+    </w:lvl>
+  </w:abstractNum>
+  <w:abstractNum w:abstractNumId="16" w15:restartNumberingAfterBreak="0">
+    <w:nsid w:val="500D51C1"/>
+    <w:multiLevelType w:val="hybridMultilevel"/>
+    <w:tmpl w:val="E642289E"/>
+    <w:lvl w:ilvl="0" w:tplc="0409000F">
+      <w:start w:val="1"/>
+      <w:numFmt w:val="decimal"/>
+      <w:lvlText w:val="%1."/>
+      <w:lvlJc w:val="left"/>
+      <w:pPr>
+        <w:ind w:left="720" w:hanging="360"/>
+      </w:pPr>
+      <w:rPr>
+        <w:rFonts w:hint="default"/>
+      </w:rPr>
+    </w:lvl>
+    <w:lvl w:ilvl="1" w:tplc="04090019" w:tentative="1">
+      <w:start w:val="1"/>
+      <w:numFmt w:val="lowerLetter"/>
+      <w:lvlText w:val="%2."/>
+      <w:lvlJc w:val="left"/>
+      <w:pPr>
+        <w:ind w:left="1440" w:hanging="360"/>
+      </w:pPr>
+    </w:lvl>
+    <w:lvl w:ilvl="2" w:tplc="0409001B" w:tentative="1">
+      <w:start w:val="1"/>
+      <w:numFmt w:val="lowerRoman"/>
+      <w:lvlText w:val="%3."/>
+      <w:lvlJc w:val="right"/>
+      <w:pPr>
+        <w:ind w:left="2160" w:hanging="180"/>
+      </w:pPr>
+    </w:lvl>
+    <w:lvl w:ilvl="3" w:tplc="0409000F" w:tentative="1">
+      <w:start w:val="1"/>
+      <w:numFmt w:val="decimal"/>
+      <w:lvlText w:val="%4."/>
+      <w:lvlJc w:val="left"/>
+      <w:pPr>
+        <w:ind w:left="2880" w:hanging="360"/>
+      </w:pPr>
+    </w:lvl>
+    <w:lvl w:ilvl="4" w:tplc="04090019" w:tentative="1">
+      <w:start w:val="1"/>
+      <w:numFmt w:val="lowerLetter"/>
+      <w:lvlText w:val="%5."/>
+      <w:lvlJc w:val="left"/>
+      <w:pPr>
+        <w:ind w:left="3600" w:hanging="360"/>
+      </w:pPr>
+    </w:lvl>
+    <w:lvl w:ilvl="5" w:tplc="0409001B" w:tentative="1">
+      <w:start w:val="1"/>
+      <w:numFmt w:val="lowerRoman"/>
+      <w:lvlText w:val="%6."/>
+      <w:lvlJc w:val="right"/>
+      <w:pPr>
+        <w:ind w:left="4320" w:hanging="180"/>
+      </w:pPr>
+    </w:lvl>
+    <w:lvl w:ilvl="6" w:tplc="0409000F" w:tentative="1">
+      <w:start w:val="1"/>
+      <w:numFmt w:val="decimal"/>
+      <w:lvlText w:val="%7."/>
+      <w:lvlJc w:val="left"/>
+      <w:pPr>
+        <w:ind w:left="5040" w:hanging="360"/>
+      </w:pPr>
+    </w:lvl>
+    <w:lvl w:ilvl="7" w:tplc="04090019" w:tentative="1">
+      <w:start w:val="1"/>
+      <w:numFmt w:val="lowerLetter"/>
+      <w:lvlText w:val="%8."/>
+      <w:lvlJc w:val="left"/>
+      <w:pPr>
+        <w:ind w:left="5760" w:hanging="360"/>
+      </w:pPr>
+    </w:lvl>
+    <w:lvl w:ilvl="8" w:tplc="0409001B" w:tentative="1">
+      <w:start w:val="1"/>
+      <w:numFmt w:val="lowerRoman"/>
+      <w:lvlText w:val="%9."/>
+      <w:lvlJc w:val="right"/>
+      <w:pPr>
+        <w:ind w:left="6480" w:hanging="180"/>
+      </w:pPr>
+    </w:lvl>
+  </w:abstractNum>
+  <w:abstractNum w:abstractNumId="17" w15:restartNumberingAfterBreak="0">
+    <w:nsid w:val="5FF61C3A"/>
+    <w:multiLevelType w:val="hybridMultilevel"/>
+    <w:tmpl w:val="4072DCCC"/>
+    <w:lvl w:ilvl="0" w:tplc="0409000F">
+      <w:start w:val="1"/>
+      <w:numFmt w:val="decimal"/>
+      <w:lvlText w:val="%1."/>
+      <w:lvlJc w:val="left"/>
+      <w:pPr>
+        <w:ind w:left="720" w:hanging="360"/>
+      </w:pPr>
+      <w:rPr>
+        <w:rFonts w:hint="default"/>
+      </w:rPr>
+    </w:lvl>
+    <w:lvl w:ilvl="1" w:tplc="04090019" w:tentative="1">
+      <w:start w:val="1"/>
+      <w:numFmt w:val="lowerLetter"/>
+      <w:lvlText w:val="%2."/>
+      <w:lvlJc w:val="left"/>
+      <w:pPr>
+        <w:ind w:left="1440" w:hanging="360"/>
+      </w:pPr>
+    </w:lvl>
+    <w:lvl w:ilvl="2" w:tplc="0409001B" w:tentative="1">
+      <w:start w:val="1"/>
+      <w:numFmt w:val="lowerRoman"/>
+      <w:lvlText w:val="%3."/>
+      <w:lvlJc w:val="right"/>
+      <w:pPr>
+        <w:ind w:left="2160" w:hanging="180"/>
+      </w:pPr>
+    </w:lvl>
+    <w:lvl w:ilvl="3" w:tplc="0409000F" w:tentative="1">
+      <w:start w:val="1"/>
+      <w:numFmt w:val="decimal"/>
+      <w:lvlText w:val="%4."/>
+      <w:lvlJc w:val="left"/>
+      <w:pPr>
+        <w:ind w:left="2880" w:hanging="360"/>
+      </w:pPr>
+    </w:lvl>
+    <w:lvl w:ilvl="4" w:tplc="04090019" w:tentative="1">
+      <w:start w:val="1"/>
+      <w:numFmt w:val="lowerLetter"/>
+      <w:lvlText w:val="%5."/>
+      <w:lvlJc w:val="left"/>
+      <w:pPr>
+        <w:ind w:left="3600" w:hanging="360"/>
+      </w:pPr>
+    </w:lvl>
+    <w:lvl w:ilvl="5" w:tplc="0409001B" w:tentative="1">
+      <w:start w:val="1"/>
+      <w:numFmt w:val="lowerRoman"/>
+      <w:lvlText w:val="%6."/>
+      <w:lvlJc w:val="right"/>
+      <w:pPr>
+        <w:ind w:left="4320" w:hanging="180"/>
+      </w:pPr>
+    </w:lvl>
+    <w:lvl w:ilvl="6" w:tplc="0409000F" w:tentative="1">
+      <w:start w:val="1"/>
+      <w:numFmt w:val="decimal"/>
+      <w:lvlText w:val="%7."/>
+      <w:lvlJc w:val="left"/>
+      <w:pPr>
+        <w:ind w:left="5040" w:hanging="360"/>
+      </w:pPr>
+    </w:lvl>
+    <w:lvl w:ilvl="7" w:tplc="04090019" w:tentative="1">
+      <w:start w:val="1"/>
+      <w:numFmt w:val="lowerLetter"/>
+      <w:lvlText w:val="%8."/>
+      <w:lvlJc w:val="left"/>
+      <w:pPr>
+        <w:ind w:left="5760" w:hanging="360"/>
+      </w:pPr>
+    </w:lvl>
+    <w:lvl w:ilvl="8" w:tplc="0409001B" w:tentative="1">
+      <w:start w:val="1"/>
+      <w:numFmt w:val="lowerRoman"/>
+      <w:lvlText w:val="%9."/>
+      <w:lvlJc w:val="right"/>
+      <w:pPr>
+        <w:ind w:left="6480" w:hanging="180"/>
+      </w:pPr>
+    </w:lvl>
+  </w:abstractNum>
+  <w:abstractNum w:abstractNumId="18" w15:restartNumberingAfterBreak="0">
+    <w:nsid w:val="7D2D7D12"/>
+    <w:multiLevelType w:val="hybridMultilevel"/>
+    <w:tmpl w:val="D2CC9B9E"/>
+    <w:lvl w:ilvl="0" w:tplc="A766714E">
+      <w:start w:val="1"/>
+      <w:numFmt w:val="decimal"/>
+      <w:lvlText w:val="%1."/>
+      <w:lvlJc w:val="left"/>
+      <w:pPr>
+        <w:ind w:left="1080" w:hanging="360"/>
+      </w:pPr>
+      <w:rPr>
+        <w:rFonts w:asciiTheme="majorHAnsi" w:eastAsiaTheme="majorEastAsia" w:hAnsiTheme="majorHAnsi" w:cstheme="majorBidi"/>
+      </w:rPr>
+    </w:lvl>
+    <w:lvl w:ilvl="1" w:tplc="04090019" w:tentative="1">
+      <w:start w:val="1"/>
+      <w:numFmt w:val="lowerLetter"/>
+      <w:lvlText w:val="%2."/>
+      <w:lvlJc w:val="left"/>
+      <w:pPr>
+        <w:ind w:left="1800" w:hanging="360"/>
+      </w:pPr>
+    </w:lvl>
+    <w:lvl w:ilvl="2" w:tplc="0409001B" w:tentative="1">
+      <w:start w:val="1"/>
+      <w:numFmt w:val="lowerRoman"/>
+      <w:lvlText w:val="%3."/>
+      <w:lvlJc w:val="right"/>
+      <w:pPr>
+        <w:ind w:left="2520" w:hanging="180"/>
+      </w:pPr>
+    </w:lvl>
+    <w:lvl w:ilvl="3" w:tplc="0409000F" w:tentative="1">
+      <w:start w:val="1"/>
+      <w:numFmt w:val="decimal"/>
+      <w:lvlText w:val="%4."/>
+      <w:lvlJc w:val="left"/>
+      <w:pPr>
+        <w:ind w:left="3240" w:hanging="360"/>
+      </w:pPr>
+    </w:lvl>
+    <w:lvl w:ilvl="4" w:tplc="04090019" w:tentative="1">
+      <w:start w:val="1"/>
+      <w:numFmt w:val="lowerLetter"/>
+      <w:lvlText w:val="%5."/>
+      <w:lvlJc w:val="left"/>
+      <w:pPr>
+        <w:ind w:left="3960" w:hanging="360"/>
+      </w:pPr>
+    </w:lvl>
+    <w:lvl w:ilvl="5" w:tplc="0409001B" w:tentative="1">
+      <w:start w:val="1"/>
+      <w:numFmt w:val="lowerRoman"/>
+      <w:lvlText w:val="%6."/>
+      <w:lvlJc w:val="right"/>
+      <w:pPr>
+        <w:ind w:left="4680" w:hanging="180"/>
+      </w:pPr>
+    </w:lvl>
+    <w:lvl w:ilvl="6" w:tplc="0409000F" w:tentative="1">
+      <w:start w:val="1"/>
+      <w:numFmt w:val="decimal"/>
+      <w:lvlText w:val="%7."/>
+      <w:lvlJc w:val="left"/>
+      <w:pPr>
+        <w:ind w:left="5400" w:hanging="360"/>
+      </w:pPr>
+    </w:lvl>
+    <w:lvl w:ilvl="7" w:tplc="04090019" w:tentative="1">
+      <w:start w:val="1"/>
+      <w:numFmt w:val="lowerLetter"/>
+      <w:lvlText w:val="%8."/>
+      <w:lvlJc w:val="left"/>
+      <w:pPr>
+        <w:ind w:left="6120" w:hanging="360"/>
+      </w:pPr>
+    </w:lvl>
+    <w:lvl w:ilvl="8" w:tplc="0409001B" w:tentative="1">
+      <w:start w:val="1"/>
+      <w:numFmt w:val="lowerRoman"/>
+      <w:lvlText w:val="%9."/>
+      <w:lvlJc w:val="right"/>
+      <w:pPr>
+        <w:ind w:left="6840" w:hanging="180"/>
       </w:pPr>
     </w:lvl>
   </w:abstractNum>
@@ -1006,7 +2852,7 @@
     <w:abstractNumId w:val="9"/>
   </w:num>
   <w:num w:numId="5">
-    <w:abstractNumId w:val="12"/>
+    <w:abstractNumId w:val="14"/>
   </w:num>
   <w:num w:numId="6">
     <w:abstractNumId w:val="10"/>
@@ -1037,6 +2883,24 @@
   </w:num>
   <w:num w:numId="15">
     <w:abstractNumId w:val="0"/>
+  </w:num>
+  <w:num w:numId="16">
+    <w:abstractNumId w:val="18"/>
+  </w:num>
+  <w:num w:numId="17">
+    <w:abstractNumId w:val="13"/>
+  </w:num>
+  <w:num w:numId="18">
+    <w:abstractNumId w:val="17"/>
+  </w:num>
+  <w:num w:numId="19">
+    <w:abstractNumId w:val="12"/>
+  </w:num>
+  <w:num w:numId="20">
+    <w:abstractNumId w:val="15"/>
+  </w:num>
+  <w:num w:numId="21">
+    <w:abstractNumId w:val="16"/>
   </w:num>
 </w:numbering>
 </file>
@@ -1487,7 +3351,6 @@
     <w:next w:val="Normal"/>
     <w:link w:val="Heading3Char"/>
     <w:uiPriority w:val="9"/>
-    <w:semiHidden/>
     <w:unhideWhenUsed/>
     <w:qFormat/>
     <w:rsid w:val="002554CD"/>
@@ -1816,7 +3679,6 @@
     <w:basedOn w:val="DefaultParagraphFont"/>
     <w:link w:val="Heading3"/>
     <w:uiPriority w:val="9"/>
-    <w:semiHidden/>
     <w:rsid w:val="00C6554A"/>
     <w:rPr>
       <w:rFonts w:asciiTheme="majorHAnsi" w:eastAsiaTheme="majorEastAsia" w:hAnsiTheme="majorHAnsi" w:cstheme="majorBidi"/>
@@ -2196,7 +4058,6 @@
     <w:basedOn w:val="Normal"/>
     <w:link w:val="FootnoteTextChar"/>
     <w:uiPriority w:val="99"/>
-    <w:semiHidden/>
     <w:unhideWhenUsed/>
     <w:rsid w:val="00C6554A"/>
     <w:pPr>
@@ -2211,7 +4072,6 @@
     <w:basedOn w:val="DefaultParagraphFont"/>
     <w:link w:val="FootnoteText"/>
     <w:uiPriority w:val="99"/>
-    <w:semiHidden/>
     <w:rsid w:val="00C6554A"/>
     <w:rPr>
       <w:szCs w:val="20"/>
@@ -2398,785 +4258,585 @@
       <w:color w:val="004F5B" w:themeColor="accent1" w:themeShade="7F"/>
     </w:rPr>
   </w:style>
-</w:styles>
-</file>
-
-<file path=word/glossary/document.xml><?xml version="1.0" encoding="utf-8"?>
-<w:glossaryDocument xmlns:wpc="http://schemas.microsoft.com/office/word/2010/wordprocessingCanvas" xmlns:cx="http://schemas.microsoft.com/office/drawing/2014/chartex" xmlns:cx1="http://schemas.microsoft.com/office/drawing/2015/9/8/chartex" xmlns:mc="http://schemas.openxmlformats.org/markup-compatibility/2006" xmlns:o="urn:schemas-microsoft-com:office:office" xmlns:r="http://schemas.openxmlformats.org/officeDocument/2006/relationships" xmlns:m="http://schemas.openxmlformats.org/officeDocument/2006/math" xmlns:v="urn:schemas-microsoft-com:vml" xmlns:wp14="http://schemas.microsoft.com/office/word/2010/wordprocessingDrawing" xmlns:wp="http://schemas.openxmlformats.org/drawingml/2006/wordprocessingDrawing" xmlns:w10="urn:schemas-microsoft-com:office:word" xmlns:w="http://schemas.openxmlformats.org/wordprocessingml/2006/main" xmlns:w14="http://schemas.microsoft.com/office/word/2010/wordml" xmlns:w15="http://schemas.microsoft.com/office/word/2012/wordml" xmlns:w16se="http://schemas.microsoft.com/office/word/2015/wordml/symex" xmlns:wpg="http://schemas.microsoft.com/office/word/2010/wordprocessingGroup" xmlns:wpi="http://schemas.microsoft.com/office/word/2010/wordprocessingInk" xmlns:wne="http://schemas.microsoft.com/office/word/2006/wordml" xmlns:wps="http://schemas.microsoft.com/office/word/2010/wordprocessingShape" mc:Ignorable="w14 w15 w16se wp14">
-  <w:docParts>
-    <w:docPart>
-      <w:docPartPr>
-        <w:name w:val="2773476C8315473486D67917B6DA1F23"/>
-        <w:category>
-          <w:name w:val="General"/>
-          <w:gallery w:val="placeholder"/>
-        </w:category>
-        <w:types>
-          <w:type w:val="bbPlcHdr"/>
-        </w:types>
-        <w:behaviors>
-          <w:behavior w:val="content"/>
-        </w:behaviors>
-        <w:guid w:val="{C30230F2-115E-4171-B1C3-22346CF9E2EB}"/>
-      </w:docPartPr>
-      <w:docPartBody>
-        <w:p>
-          <w:pPr>
-            <w:pStyle w:val="2773476C8315473486D67917B6DA1F23"/>
-          </w:pPr>
-          <w:bookmarkStart w:id="0" w:name="_GoBack"/>
-          <w:r>
-            <w:t>Heading 1</w:t>
-          </w:r>
-          <w:bookmarkEnd w:id="0"/>
-        </w:p>
-      </w:docPartBody>
-    </w:docPart>
-    <w:docPart>
-      <w:docPartPr>
-        <w:name w:val="2B8BFD017C494332B649A844B025A78B"/>
-        <w:category>
-          <w:name w:val="General"/>
-          <w:gallery w:val="placeholder"/>
-        </w:category>
-        <w:types>
-          <w:type w:val="bbPlcHdr"/>
-        </w:types>
-        <w:behaviors>
-          <w:behavior w:val="content"/>
-        </w:behaviors>
-        <w:guid w:val="{BA409AB1-19D1-41D7-94D2-97F60B9EABE6}"/>
-      </w:docPartPr>
-      <w:docPartBody>
-        <w:p>
-          <w:r>
-            <w:t>To replace the placeholder text on this page, you can just select it all and then start typing. But don’t do that just yet!</w:t>
-          </w:r>
-        </w:p>
-        <w:p>
-          <w:pPr>
-            <w:pStyle w:val="2B8BFD017C494332B649A844B025A78B"/>
-          </w:pPr>
-          <w:r>
-            <w:t xml:space="preserve">First check out a few tips to help you quickly format your report. </w:t>
-          </w:r>
-          <w:r>
-            <w:t>You might be amazed at how easy it is.</w:t>
-          </w:r>
-        </w:p>
-      </w:docPartBody>
-    </w:docPart>
-    <w:docPart>
-      <w:docPartPr>
-        <w:name w:val="73A835E094F148BA89923D6C0EAEA15C"/>
-        <w:category>
-          <w:name w:val="General"/>
-          <w:gallery w:val="placeholder"/>
-        </w:category>
-        <w:types>
-          <w:type w:val="bbPlcHdr"/>
-        </w:types>
-        <w:behaviors>
-          <w:behavior w:val="content"/>
-        </w:behaviors>
-        <w:guid w:val="{3A149F12-E546-4861-98D4-CDD30976655D}"/>
-      </w:docPartPr>
-      <w:docPartBody>
-        <w:p>
-          <w:pPr>
-            <w:pStyle w:val="ListBullet"/>
-          </w:pPr>
-          <w:r>
-            <w:t xml:space="preserve">Need a heading? On the Home tab, in the Styles gallery, just click the heading style you want. </w:t>
-          </w:r>
-        </w:p>
-        <w:p>
-          <w:pPr>
-            <w:pStyle w:val="ListBullet"/>
-          </w:pPr>
-          <w:r>
-            <w:t>Notice other styles in that gallery as well, such as for a quote, a numbered list, or a bulleted list like this one.</w:t>
-          </w:r>
-        </w:p>
-        <w:p>
-          <w:pPr>
-            <w:pStyle w:val="73A835E094F148BA89923D6C0EAEA15C"/>
-          </w:pPr>
-          <w:r>
-            <w:t xml:space="preserve">For </w:t>
-          </w:r>
-          <w:r>
-            <w:t>best results when selecting text to copy or edit, don’t include space to the left or right of the characters in your selection.</w:t>
-          </w:r>
-        </w:p>
-      </w:docPartBody>
-    </w:docPart>
-    <w:docPart>
-      <w:docPartPr>
-        <w:name w:val="DE09012CAF854339B7EAE564389A0800"/>
-        <w:category>
-          <w:name w:val="General"/>
-          <w:gallery w:val="placeholder"/>
-        </w:category>
-        <w:types>
-          <w:type w:val="bbPlcHdr"/>
-        </w:types>
-        <w:behaviors>
-          <w:behavior w:val="content"/>
-        </w:behaviors>
-        <w:guid w:val="{9C20CEEC-CA87-4E74-AC79-E3D94E37AD64}"/>
-      </w:docPartPr>
-      <w:docPartBody>
-        <w:p>
-          <w:pPr>
-            <w:pStyle w:val="DE09012CAF854339B7EAE564389A0800"/>
-          </w:pPr>
-          <w:r>
-            <w:t>Heading 2</w:t>
-          </w:r>
-        </w:p>
-      </w:docPartBody>
-    </w:docPart>
-    <w:docPart>
-      <w:docPartPr>
-        <w:name w:val="2C20451D4E57419CAF251F1676C3484F"/>
-        <w:category>
-          <w:name w:val="General"/>
-          <w:gallery w:val="placeholder"/>
-        </w:category>
-        <w:types>
-          <w:type w:val="bbPlcHdr"/>
-        </w:types>
-        <w:behaviors>
-          <w:behavior w:val="content"/>
-        </w:behaviors>
-        <w:guid w:val="{C2C7869F-B768-4277-ABE1-B5049248DE78}"/>
-      </w:docPartPr>
-      <w:docPartBody>
-        <w:p>
-          <w:r>
-            <w:t>You might like the photo on the cover page as much as we do, but if it’s not ideal for your report, it’s easy to repla</w:t>
-          </w:r>
-          <w:r>
-            <w:t>ce it with your own.</w:t>
-          </w:r>
-        </w:p>
-        <w:p>
-          <w:pPr>
-            <w:pStyle w:val="2C20451D4E57419CAF251F1676C3484F"/>
-          </w:pPr>
-          <w:r>
-            <w:t>Just delete the placeholder picture. Then, on the Insert tab, click Picture to select one from your files.</w:t>
-          </w:r>
-        </w:p>
-      </w:docPartBody>
-    </w:docPart>
-  </w:docParts>
-</w:glossaryDocument>
-</file>
-
-<file path=word/glossary/fontTable.xml><?xml version="1.0" encoding="utf-8"?>
-<w:fonts xmlns:mc="http://schemas.openxmlformats.org/markup-compatibility/2006" xmlns:r="http://schemas.openxmlformats.org/officeDocument/2006/relationships" xmlns:w="http://schemas.openxmlformats.org/wordprocessingml/2006/main" xmlns:w14="http://schemas.microsoft.com/office/word/2010/wordml" xmlns:w15="http://schemas.microsoft.com/office/word/2012/wordml" xmlns:w16se="http://schemas.microsoft.com/office/word/2015/wordml/symex" mc:Ignorable="w14 w15 w16se">
-  <w:font w:name="Symbol">
-    <w:panose1 w:val="05050102010706020507"/>
-    <w:charset w:val="02"/>
-    <w:family w:val="roman"/>
-    <w:pitch w:val="variable"/>
-    <w:sig w:usb0="00000000" w:usb1="10000000" w:usb2="00000000" w:usb3="00000000" w:csb0="80000000" w:csb1="00000000"/>
-  </w:font>
-  <w:font w:name="Times New Roman">
-    <w:panose1 w:val="02020603050405020304"/>
-    <w:charset w:val="00"/>
-    <w:family w:val="roman"/>
-    <w:pitch w:val="variable"/>
-    <w:sig w:usb0="E0002EFF" w:usb1="C000785B" w:usb2="00000009" w:usb3="00000000" w:csb0="000001FF" w:csb1="00000000"/>
-  </w:font>
-  <w:font w:name="Century Gothic">
-    <w:panose1 w:val="020B0502020202020204"/>
-    <w:charset w:val="00"/>
-    <w:family w:val="swiss"/>
-    <w:pitch w:val="variable"/>
-    <w:sig w:usb0="00000287" w:usb1="00000000" w:usb2="00000000" w:usb3="00000000" w:csb0="0000009F" w:csb1="00000000"/>
-  </w:font>
-  <w:font w:name="Constantia">
-    <w:panose1 w:val="02030602050306030303"/>
-    <w:charset w:val="00"/>
-    <w:family w:val="roman"/>
-    <w:pitch w:val="variable"/>
-    <w:sig w:usb0="A00002EF" w:usb1="4000204B" w:usb2="00000000" w:usb3="00000000" w:csb0="0000019F" w:csb1="00000000"/>
-  </w:font>
-  <w:font w:name="Segoe UI">
-    <w:panose1 w:val="020B0502040204020203"/>
-    <w:charset w:val="00"/>
-    <w:family w:val="swiss"/>
-    <w:pitch w:val="variable"/>
-    <w:sig w:usb0="E4002EFF" w:usb1="C000E47F" w:usb2="00000009" w:usb3="00000000" w:csb0="000001FF" w:csb1="00000000"/>
-  </w:font>
-  <w:font w:name="Consolas">
-    <w:panose1 w:val="020B0609020204030204"/>
-    <w:charset w:val="00"/>
-    <w:family w:val="modern"/>
-    <w:pitch w:val="fixed"/>
-    <w:sig w:usb0="E00002FF" w:usb1="0000FCFF" w:usb2="00000001" w:usb3="00000000" w:csb0="0000019F" w:csb1="00000000"/>
-  </w:font>
-  <w:font w:name="Calibri">
-    <w:panose1 w:val="020F0502020204030204"/>
-    <w:charset w:val="00"/>
-    <w:family w:val="swiss"/>
-    <w:pitch w:val="variable"/>
-    <w:sig w:usb0="E0002AFF" w:usb1="C000247B" w:usb2="00000009" w:usb3="00000000" w:csb0="000001FF" w:csb1="00000000"/>
-  </w:font>
-  <w:font w:name="Calibri Light">
-    <w:panose1 w:val="020F0302020204030204"/>
-    <w:charset w:val="00"/>
-    <w:family w:val="swiss"/>
-    <w:pitch w:val="variable"/>
-    <w:sig w:usb0="E0002AFF" w:usb1="C000247B" w:usb2="00000009" w:usb3="00000000" w:csb0="000001FF" w:csb1="00000000"/>
-  </w:font>
-</w:fonts>
-</file>
-
-<file path=word/glossary/numbering.xml><?xml version="1.0" encoding="utf-8"?>
-<w:numbering xmlns:wpc="http://schemas.microsoft.com/office/word/2010/wordprocessingCanvas" xmlns:cx="http://schemas.microsoft.com/office/drawing/2014/chartex" xmlns:cx1="http://schemas.microsoft.com/office/drawing/2015/9/8/chartex" xmlns:mc="http://schemas.openxmlformats.org/markup-compatibility/2006" xmlns:o="urn:schemas-microsoft-com:office:office" xmlns:r="http://schemas.openxmlformats.org/officeDocument/2006/relationships" xmlns:m="http://schemas.openxmlformats.org/officeDocument/2006/math" xmlns:v="urn:schemas-microsoft-com:vml" xmlns:wp14="http://schemas.microsoft.com/office/word/2010/wordprocessingDrawing" xmlns:wp="http://schemas.openxmlformats.org/drawingml/2006/wordprocessingDrawing" xmlns:w10="urn:schemas-microsoft-com:office:word" xmlns:w="http://schemas.openxmlformats.org/wordprocessingml/2006/main" xmlns:w14="http://schemas.microsoft.com/office/word/2010/wordml" xmlns:w15="http://schemas.microsoft.com/office/word/2012/wordml" xmlns:w16se="http://schemas.microsoft.com/office/word/2015/wordml/symex" xmlns:wpg="http://schemas.microsoft.com/office/word/2010/wordprocessingGroup" xmlns:wpi="http://schemas.microsoft.com/office/word/2010/wordprocessingInk" xmlns:wne="http://schemas.microsoft.com/office/word/2006/wordml" xmlns:wps="http://schemas.microsoft.com/office/word/2010/wordprocessingShape" mc:Ignorable="w14 w15 w16se wp14">
-  <w:abstractNum w:abstractNumId="0" w15:restartNumberingAfterBreak="0">
-    <w:nsid w:val="FFFFFF89"/>
-    <w:multiLevelType w:val="singleLevel"/>
-    <w:tmpl w:val="BAA6FCB4"/>
-    <w:lvl w:ilvl="0">
-      <w:start w:val="1"/>
-      <w:numFmt w:val="bullet"/>
-      <w:pStyle w:val="ListBullet"/>
-      <w:lvlText w:val="−"/>
-      <w:lvlJc w:val="left"/>
-      <w:pPr>
-        <w:ind w:left="720" w:hanging="360"/>
-      </w:pPr>
-      <w:rPr>
-        <w:rFonts w:ascii="Century Gothic" w:hAnsi="Century Gothic" w:hint="default"/>
-        <w:color w:val="0D0D0D" w:themeColor="text1" w:themeTint="F2"/>
-      </w:rPr>
-    </w:lvl>
-  </w:abstractNum>
-  <w:num w:numId="1">
-    <w:abstractNumId w:val="0"/>
-  </w:num>
-</w:numbering>
-</file>
-
-<file path=word/glossary/settings.xml><?xml version="1.0" encoding="utf-8"?>
-<w:settings xmlns:mc="http://schemas.openxmlformats.org/markup-compatibility/2006" xmlns:o="urn:schemas-microsoft-com:office:office" xmlns:r="http://schemas.openxmlformats.org/officeDocument/2006/relationships" xmlns:m="http://schemas.openxmlformats.org/officeDocument/2006/math" xmlns:v="urn:schemas-microsoft-com:vml" xmlns:w10="urn:schemas-microsoft-com:office:word" xmlns:w="http://schemas.openxmlformats.org/wordprocessingml/2006/main" xmlns:w14="http://schemas.microsoft.com/office/word/2010/wordml" xmlns:w15="http://schemas.microsoft.com/office/word/2012/wordml" xmlns:w16se="http://schemas.microsoft.com/office/word/2015/wordml/symex" xmlns:sl="http://schemas.openxmlformats.org/schemaLibrary/2006/main" mc:Ignorable="w14 w15 w16se">
-  <w:view w:val="normal"/>
-  <w:defaultTabStop w:val="720"/>
-  <w:characterSpacingControl w:val="doNotCompress"/>
-  <w:compat>
-    <w:useFELayout/>
-    <w:compatSetting w:name="compatibilityMode" w:uri="http://schemas.microsoft.com/office/word" w:val="15"/>
-    <w:compatSetting w:name="overrideTableStyleFontSizeAndJustification" w:uri="http://schemas.microsoft.com/office/word" w:val="1"/>
-    <w:compatSetting w:name="enableOpenTypeFeatures" w:uri="http://schemas.microsoft.com/office/word" w:val="1"/>
-    <w:compatSetting w:name="doNotFlipMirrorIndents" w:uri="http://schemas.microsoft.com/office/word" w:val="1"/>
-    <w:compatSetting w:name="differentiateMultirowTableHeaders" w:uri="http://schemas.microsoft.com/office/word" w:val="1"/>
-  </w:compat>
-  <w:rsids>
-    <w:rsidRoot w:val="00462FD2"/>
-    <w:rsid w:val="00462FD2"/>
-  </w:rsids>
-  <m:mathPr>
-    <m:mathFont m:val="Cambria Math"/>
-    <m:brkBin m:val="before"/>
-    <m:brkBinSub m:val="--"/>
-    <m:smallFrac m:val="0"/>
-    <m:dispDef/>
-    <m:lMargin m:val="0"/>
-    <m:rMargin m:val="0"/>
-    <m:defJc m:val="centerGroup"/>
-    <m:wrapIndent m:val="1440"/>
-    <m:intLim m:val="subSup"/>
-    <m:naryLim m:val="undOvr"/>
-  </m:mathPr>
-  <w:themeFontLang w:val="en-US"/>
-  <w:clrSchemeMapping w:bg1="light1" w:t1="dark1" w:bg2="light2" w:t2="dark2" w:accent1="accent1" w:accent2="accent2" w:accent3="accent3" w:accent4="accent4" w:accent5="accent5" w:accent6="accent6" w:hyperlink="hyperlink" w:followedHyperlink="followedHyperlink"/>
-  <w:decimalSymbol w:val="."/>
-  <w:listSeparator w:val=","/>
-  <w15:chartTrackingRefBased/>
-</w:settings>
-</file>
-
-<file path=word/glossary/styles.xml><?xml version="1.0" encoding="utf-8"?>
-<w:styles xmlns:mc="http://schemas.openxmlformats.org/markup-compatibility/2006" xmlns:r="http://schemas.openxmlformats.org/officeDocument/2006/relationships" xmlns:w="http://schemas.openxmlformats.org/wordprocessingml/2006/main" xmlns:w14="http://schemas.microsoft.com/office/word/2010/wordml" xmlns:w15="http://schemas.microsoft.com/office/word/2012/wordml" xmlns:w16se="http://schemas.microsoft.com/office/word/2015/wordml/symex" mc:Ignorable="w14 w15 w16se">
-  <w:docDefaults>
-    <w:rPrDefault>
-      <w:rPr>
-        <w:rFonts w:asciiTheme="minorHAnsi" w:eastAsiaTheme="minorEastAsia" w:hAnsiTheme="minorHAnsi" w:cstheme="minorBidi"/>
-        <w:sz w:val="22"/>
-        <w:szCs w:val="22"/>
-        <w:lang w:val="en-US" w:eastAsia="en-US" w:bidi="ar-SA"/>
-      </w:rPr>
-    </w:rPrDefault>
-    <w:pPrDefault>
-      <w:pPr>
-        <w:spacing w:after="160" w:line="259" w:lineRule="auto"/>
-      </w:pPr>
-    </w:pPrDefault>
-  </w:docDefaults>
-  <w:latentStyles w:defLockedState="0" w:defUIPriority="99" w:defSemiHidden="0" w:defUnhideWhenUsed="0" w:defQFormat="0" w:count="371">
-    <w:lsdException w:name="Normal" w:uiPriority="0" w:qFormat="1"/>
-    <w:lsdException w:name="heading 1" w:uiPriority="9" w:qFormat="1"/>
-    <w:lsdException w:name="heading 2" w:semiHidden="1" w:uiPriority="9" w:unhideWhenUsed="1" w:qFormat="1"/>
-    <w:lsdException w:name="heading 3" w:semiHidden="1" w:uiPriority="9" w:unhideWhenUsed="1" w:qFormat="1"/>
-    <w:lsdException w:name="heading 4" w:semiHidden="1" w:uiPriority="9" w:unhideWhenUsed="1" w:qFormat="1"/>
-    <w:lsdException w:name="heading 5" w:semiHidden="1" w:uiPriority="9" w:unhideWhenUsed="1" w:qFormat="1"/>
-    <w:lsdException w:name="heading 6" w:semiHidden="1" w:uiPriority="9" w:unhideWhenUsed="1" w:qFormat="1"/>
-    <w:lsdException w:name="heading 7" w:semiHidden="1" w:uiPriority="9" w:unhideWhenUsed="1" w:qFormat="1"/>
-    <w:lsdException w:name="heading 8" w:semiHidden="1" w:uiPriority="9" w:unhideWhenUsed="1" w:qFormat="1"/>
-    <w:lsdException w:name="heading 9" w:semiHidden="1" w:uiPriority="9" w:unhideWhenUsed="1" w:qFormat="1"/>
-    <w:lsdException w:name="index 1" w:semiHidden="1" w:unhideWhenUsed="1"/>
-    <w:lsdException w:name="index 2" w:semiHidden="1" w:unhideWhenUsed="1"/>
-    <w:lsdException w:name="index 3" w:semiHidden="1" w:unhideWhenUsed="1"/>
-    <w:lsdException w:name="index 4" w:semiHidden="1" w:unhideWhenUsed="1"/>
-    <w:lsdException w:name="index 5" w:semiHidden="1" w:unhideWhenUsed="1"/>
-    <w:lsdException w:name="index 6" w:semiHidden="1" w:unhideWhenUsed="1"/>
-    <w:lsdException w:name="index 7" w:semiHidden="1" w:unhideWhenUsed="1"/>
-    <w:lsdException w:name="index 8" w:semiHidden="1" w:unhideWhenUsed="1"/>
-    <w:lsdException w:name="index 9" w:semiHidden="1" w:unhideWhenUsed="1"/>
-    <w:lsdException w:name="toc 1" w:semiHidden="1" w:uiPriority="39" w:unhideWhenUsed="1"/>
-    <w:lsdException w:name="toc 2" w:semiHidden="1" w:uiPriority="39" w:unhideWhenUsed="1"/>
-    <w:lsdException w:name="toc 3" w:semiHidden="1" w:uiPriority="39" w:unhideWhenUsed="1"/>
-    <w:lsdException w:name="toc 4" w:semiHidden="1" w:uiPriority="39" w:unhideWhenUsed="1"/>
-    <w:lsdException w:name="toc 5" w:semiHidden="1" w:uiPriority="39" w:unhideWhenUsed="1"/>
-    <w:lsdException w:name="toc 6" w:semiHidden="1" w:uiPriority="39" w:unhideWhenUsed="1"/>
-    <w:lsdException w:name="toc 7" w:semiHidden="1" w:uiPriority="39" w:unhideWhenUsed="1"/>
-    <w:lsdException w:name="toc 8" w:semiHidden="1" w:uiPriority="39" w:unhideWhenUsed="1"/>
-    <w:lsdException w:name="toc 9" w:semiHidden="1" w:uiPriority="39" w:unhideWhenUsed="1"/>
-    <w:lsdException w:name="Normal Indent" w:semiHidden="1" w:unhideWhenUsed="1"/>
-    <w:lsdException w:name="footnote text" w:semiHidden="1" w:unhideWhenUsed="1"/>
-    <w:lsdException w:name="annotation text" w:semiHidden="1" w:unhideWhenUsed="1"/>
-    <w:lsdException w:name="header" w:semiHidden="1" w:unhideWhenUsed="1"/>
-    <w:lsdException w:name="footer" w:semiHidden="1" w:unhideWhenUsed="1"/>
-    <w:lsdException w:name="index heading" w:semiHidden="1" w:unhideWhenUsed="1"/>
-    <w:lsdException w:name="caption" w:semiHidden="1" w:uiPriority="35" w:unhideWhenUsed="1" w:qFormat="1"/>
-    <w:lsdException w:name="table of figures" w:semiHidden="1" w:unhideWhenUsed="1"/>
-    <w:lsdException w:name="envelope address" w:semiHidden="1" w:unhideWhenUsed="1"/>
-    <w:lsdException w:name="envelope return" w:semiHidden="1" w:unhideWhenUsed="1"/>
-    <w:lsdException w:name="footnote reference" w:semiHidden="1" w:unhideWhenUsed="1"/>
-    <w:lsdException w:name="annotation reference" w:semiHidden="1" w:unhideWhenUsed="1"/>
-    <w:lsdException w:name="line number" w:semiHidden="1" w:unhideWhenUsed="1"/>
-    <w:lsdException w:name="page number" w:semiHidden="1" w:unhideWhenUsed="1"/>
-    <w:lsdException w:name="endnote reference" w:semiHidden="1" w:unhideWhenUsed="1"/>
-    <w:lsdException w:name="endnote text" w:semiHidden="1" w:unhideWhenUsed="1"/>
-    <w:lsdException w:name="table of authorities" w:semiHidden="1" w:unhideWhenUsed="1"/>
-    <w:lsdException w:name="macro" w:semiHidden="1" w:unhideWhenUsed="1"/>
-    <w:lsdException w:name="toa heading" w:semiHidden="1" w:unhideWhenUsed="1"/>
-    <w:lsdException w:name="List" w:semiHidden="1" w:unhideWhenUsed="1"/>
-    <w:lsdException w:name="List Bullet" w:semiHidden="1" w:uiPriority="10" w:unhideWhenUsed="1" w:qFormat="1"/>
-    <w:lsdException w:name="List Number" w:semiHidden="1" w:unhideWhenUsed="1"/>
-    <w:lsdException w:name="List 2" w:semiHidden="1" w:unhideWhenUsed="1"/>
-    <w:lsdException w:name="List 3" w:semiHidden="1" w:unhideWhenUsed="1"/>
-    <w:lsdException w:name="List 4" w:semiHidden="1" w:unhideWhenUsed="1"/>
-    <w:lsdException w:name="List 5" w:semiHidden="1" w:unhideWhenUsed="1"/>
-    <w:lsdException w:name="List Bullet 2" w:semiHidden="1" w:unhideWhenUsed="1"/>
-    <w:lsdException w:name="List Bullet 3" w:semiHidden="1" w:unhideWhenUsed="1"/>
-    <w:lsdException w:name="List Bullet 4" w:semiHidden="1" w:unhideWhenUsed="1"/>
-    <w:lsdException w:name="List Bullet 5" w:semiHidden="1" w:unhideWhenUsed="1"/>
-    <w:lsdException w:name="List Number 2" w:semiHidden="1" w:unhideWhenUsed="1"/>
-    <w:lsdException w:name="List Number 3" w:semiHidden="1" w:unhideWhenUsed="1"/>
-    <w:lsdException w:name="List Number 4" w:semiHidden="1" w:unhideWhenUsed="1"/>
-    <w:lsdException w:name="List Number 5" w:semiHidden="1" w:unhideWhenUsed="1"/>
-    <w:lsdException w:name="Title" w:uiPriority="10" w:qFormat="1"/>
-    <w:lsdException w:name="Closing" w:semiHidden="1" w:unhideWhenUsed="1"/>
-    <w:lsdException w:name="Signature" w:semiHidden="1" w:unhideWhenUsed="1"/>
-    <w:lsdException w:name="Default Paragraph Font" w:semiHidden="1" w:uiPriority="1" w:unhideWhenUsed="1"/>
-    <w:lsdException w:name="Body Text" w:semiHidden="1" w:unhideWhenUsed="1"/>
-    <w:lsdException w:name="Body Text Indent" w:semiHidden="1" w:unhideWhenUsed="1"/>
-    <w:lsdException w:name="List Continue" w:semiHidden="1" w:unhideWhenUsed="1"/>
-    <w:lsdException w:name="List Continue 2" w:semiHidden="1" w:unhideWhenUsed="1"/>
-    <w:lsdException w:name="List Continue 3" w:semiHidden="1" w:unhideWhenUsed="1"/>
-    <w:lsdException w:name="List Continue 4" w:semiHidden="1" w:unhideWhenUsed="1"/>
-    <w:lsdException w:name="List Continue 5" w:semiHidden="1" w:unhideWhenUsed="1"/>
-    <w:lsdException w:name="Message Header" w:semiHidden="1" w:unhideWhenUsed="1"/>
-    <w:lsdException w:name="Subtitle" w:uiPriority="11" w:qFormat="1"/>
-    <w:lsdException w:name="Salutation" w:semiHidden="1" w:unhideWhenUsed="1"/>
-    <w:lsdException w:name="Date" w:semiHidden="1" w:unhideWhenUsed="1"/>
-    <w:lsdException w:name="Body Text First Indent" w:semiHidden="1" w:unhideWhenUsed="1"/>
-    <w:lsdException w:name="Body Text First Indent 2" w:semiHidden="1" w:unhideWhenUsed="1"/>
-    <w:lsdException w:name="Note Heading" w:semiHidden="1" w:unhideWhenUsed="1"/>
-    <w:lsdException w:name="Body Text 2" w:semiHidden="1" w:unhideWhenUsed="1"/>
-    <w:lsdException w:name="Body Text 3" w:semiHidden="1" w:unhideWhenUsed="1"/>
-    <w:lsdException w:name="Body Text Indent 2" w:semiHidden="1" w:unhideWhenUsed="1"/>
-    <w:lsdException w:name="Body Text Indent 3" w:semiHidden="1" w:unhideWhenUsed="1"/>
-    <w:lsdException w:name="Block Text" w:semiHidden="1" w:unhideWhenUsed="1"/>
-    <w:lsdException w:name="Hyperlink" w:semiHidden="1" w:unhideWhenUsed="1"/>
-    <w:lsdException w:name="FollowedHyperlink" w:semiHidden="1" w:unhideWhenUsed="1"/>
-    <w:lsdException w:name="Strong" w:uiPriority="22" w:qFormat="1"/>
-    <w:lsdException w:name="Emphasis" w:uiPriority="20" w:qFormat="1"/>
-    <w:lsdException w:name="Document Map" w:semiHidden="1" w:unhideWhenUsed="1"/>
-    <w:lsdException w:name="Plain Text" w:semiHidden="1" w:unhideWhenUsed="1"/>
-    <w:lsdException w:name="E-mail Signature" w:semiHidden="1" w:unhideWhenUsed="1"/>
-    <w:lsdException w:name="HTML Top of Form" w:semiHidden="1" w:unhideWhenUsed="1"/>
-    <w:lsdException w:name="HTML Bottom of Form" w:semiHidden="1" w:unhideWhenUsed="1"/>
-    <w:lsdException w:name="Normal (Web)" w:semiHidden="1" w:unhideWhenUsed="1"/>
-    <w:lsdException w:name="HTML Acronym" w:semiHidden="1" w:unhideWhenUsed="1"/>
-    <w:lsdException w:name="HTML Address" w:semiHidden="1" w:unhideWhenUsed="1"/>
-    <w:lsdException w:name="HTML Cite" w:semiHidden="1" w:unhideWhenUsed="1"/>
-    <w:lsdException w:name="HTML Code" w:semiHidden="1" w:unhideWhenUsed="1"/>
-    <w:lsdException w:name="HTML Definition" w:semiHidden="1" w:unhideWhenUsed="1"/>
-    <w:lsdException w:name="HTML Keyboard" w:semiHidden="1" w:unhideWhenUsed="1"/>
-    <w:lsdException w:name="HTML Preformatted" w:semiHidden="1" w:unhideWhenUsed="1"/>
-    <w:lsdException w:name="HTML Sample" w:semiHidden="1" w:unhideWhenUsed="1"/>
-    <w:lsdException w:name="HTML Typewriter" w:semiHidden="1" w:unhideWhenUsed="1"/>
-    <w:lsdException w:name="HTML Variable" w:semiHidden="1" w:unhideWhenUsed="1"/>
-    <w:lsdException w:name="Normal Table" w:semiHidden="1" w:unhideWhenUsed="1"/>
-    <w:lsdException w:name="annotation subject" w:semiHidden="1" w:unhideWhenUsed="1"/>
-    <w:lsdException w:name="No List" w:semiHidden="1" w:unhideWhenUsed="1"/>
-    <w:lsdException w:name="Outline List 1" w:semiHidden="1" w:unhideWhenUsed="1"/>
-    <w:lsdException w:name="Outline List 2" w:semiHidden="1" w:unhideWhenUsed="1"/>
-    <w:lsdException w:name="Outline List 3" w:semiHidden="1" w:unhideWhenUsed="1"/>
-    <w:lsdException w:name="Table Simple 1" w:semiHidden="1" w:unhideWhenUsed="1"/>
-    <w:lsdException w:name="Table Simple 2" w:semiHidden="1" w:unhideWhenUsed="1"/>
-    <w:lsdException w:name="Table Simple 3" w:semiHidden="1" w:unhideWhenUsed="1"/>
-    <w:lsdException w:name="Table Classic 1" w:semiHidden="1" w:unhideWhenUsed="1"/>
-    <w:lsdException w:name="Table Classic 2" w:semiHidden="1" w:unhideWhenUsed="1"/>
-    <w:lsdException w:name="Table Classic 3" w:semiHidden="1" w:unhideWhenUsed="1"/>
-    <w:lsdException w:name="Table Classic 4" w:semiHidden="1" w:unhideWhenUsed="1"/>
-    <w:lsdException w:name="Table Colorful 1" w:semiHidden="1" w:unhideWhenUsed="1"/>
-    <w:lsdException w:name="Table Colorful 2" w:semiHidden="1" w:unhideWhenUsed="1"/>
-    <w:lsdException w:name="Table Colorful 3" w:semiHidden="1" w:unhideWhenUsed="1"/>
-    <w:lsdException w:name="Table Columns 1" w:semiHidden="1" w:unhideWhenUsed="1"/>
-    <w:lsdException w:name="Table Columns 2" w:semiHidden="1" w:unhideWhenUsed="1"/>
-    <w:lsdException w:name="Table Columns 3" w:semiHidden="1" w:unhideWhenUsed="1"/>
-    <w:lsdException w:name="Table Columns 4" w:semiHidden="1" w:unhideWhenUsed="1"/>
-    <w:lsdException w:name="Table Columns 5" w:semiHidden="1" w:unhideWhenUsed="1"/>
-    <w:lsdException w:name="Table Grid 1" w:semiHidden="1" w:unhideWhenUsed="1"/>
-    <w:lsdException w:name="Table Grid 2" w:semiHidden="1" w:unhideWhenUsed="1"/>
-    <w:lsdException w:name="Table Grid 3" w:semiHidden="1" w:unhideWhenUsed="1"/>
-    <w:lsdException w:name="Table Grid 4" w:semiHidden="1" w:unhideWhenUsed="1"/>
-    <w:lsdException w:name="Table Grid 5" w:semiHidden="1" w:unhideWhenUsed="1"/>
-    <w:lsdException w:name="Table Grid 6" w:semiHidden="1" w:unhideWhenUsed="1"/>
-    <w:lsdException w:name="Table Grid 7" w:semiHidden="1" w:unhideWhenUsed="1"/>
-    <w:lsdException w:name="Table Grid 8" w:semiHidden="1" w:unhideWhenUsed="1"/>
-    <w:lsdException w:name="Table List 1" w:semiHidden="1" w:unhideWhenUsed="1"/>
-    <w:lsdException w:name="Table List 2" w:semiHidden="1" w:unhideWhenUsed="1"/>
-    <w:lsdException w:name="Table List 3" w:semiHidden="1" w:unhideWhenUsed="1"/>
-    <w:lsdException w:name="Table List 4" w:semiHidden="1" w:unhideWhenUsed="1"/>
-    <w:lsdException w:name="Table List 5" w:semiHidden="1" w:unhideWhenUsed="1"/>
-    <w:lsdException w:name="Table List 6" w:semiHidden="1" w:unhideWhenUsed="1"/>
-    <w:lsdException w:name="Table List 7" w:semiHidden="1" w:unhideWhenUsed="1"/>
-    <w:lsdException w:name="Table List 8" w:semiHidden="1" w:unhideWhenUsed="1"/>
-    <w:lsdException w:name="Table 3D effects 1" w:semiHidden="1" w:unhideWhenUsed="1"/>
-    <w:lsdException w:name="Table 3D effects 2" w:semiHidden="1" w:unhideWhenUsed="1"/>
-    <w:lsdException w:name="Table 3D effects 3" w:semiHidden="1" w:unhideWhenUsed="1"/>
-    <w:lsdException w:name="Table Contemporary" w:semiHidden="1" w:unhideWhenUsed="1"/>
-    <w:lsdException w:name="Table Elegant" w:semiHidden="1" w:unhideWhenUsed="1"/>
-    <w:lsdException w:name="Table Professional" w:semiHidden="1" w:unhideWhenUsed="1"/>
-    <w:lsdException w:name="Table Subtle 1" w:semiHidden="1" w:unhideWhenUsed="1"/>
-    <w:lsdException w:name="Table Subtle 2" w:semiHidden="1" w:unhideWhenUsed="1"/>
-    <w:lsdException w:name="Table Web 1" w:semiHidden="1" w:unhideWhenUsed="1"/>
-    <w:lsdException w:name="Table Web 2" w:semiHidden="1" w:unhideWhenUsed="1"/>
-    <w:lsdException w:name="Table Web 3" w:semiHidden="1" w:unhideWhenUsed="1"/>
-    <w:lsdException w:name="Balloon Text" w:semiHidden="1" w:unhideWhenUsed="1"/>
-    <w:lsdException w:name="Table Grid" w:uiPriority="39"/>
-    <w:lsdException w:name="Table Theme" w:semiHidden="1" w:unhideWhenUsed="1"/>
-    <w:lsdException w:name="Placeholder Text" w:semiHidden="1"/>
-    <w:lsdException w:name="No Spacing" w:uiPriority="1" w:qFormat="1"/>
-    <w:lsdException w:name="Light Shading" w:uiPriority="60"/>
-    <w:lsdException w:name="Light List" w:uiPriority="61"/>
-    <w:lsdException w:name="Light Grid" w:uiPriority="62"/>
-    <w:lsdException w:name="Medium Shading 1" w:uiPriority="63"/>
-    <w:lsdException w:name="Medium Shading 2" w:uiPriority="64"/>
-    <w:lsdException w:name="Medium List 1" w:uiPriority="65"/>
-    <w:lsdException w:name="Medium List 2" w:uiPriority="66"/>
-    <w:lsdException w:name="Medium Grid 1" w:uiPriority="67"/>
-    <w:lsdException w:name="Medium Grid 2" w:uiPriority="68"/>
-    <w:lsdException w:name="Medium Grid 3" w:uiPriority="69"/>
-    <w:lsdException w:name="Dark List" w:uiPriority="70"/>
-    <w:lsdException w:name="Colorful Shading" w:uiPriority="71"/>
-    <w:lsdException w:name="Colorful List" w:uiPriority="72"/>
-    <w:lsdException w:name="Colorful Grid" w:uiPriority="73"/>
-    <w:lsdException w:name="Light Shading Accent 1" w:uiPriority="60"/>
-    <w:lsdException w:name="Light List Accent 1" w:uiPriority="61"/>
-    <w:lsdException w:name="Light Grid Accent 1" w:uiPriority="62"/>
-    <w:lsdException w:name="Medium Shading 1 Accent 1" w:uiPriority="63"/>
-    <w:lsdException w:name="Medium Shading 2 Accent 1" w:uiPriority="64"/>
-    <w:lsdException w:name="Medium List 1 Accent 1" w:uiPriority="65"/>
-    <w:lsdException w:name="Revision" w:semiHidden="1"/>
-    <w:lsdException w:name="List Paragraph" w:uiPriority="34" w:qFormat="1"/>
-    <w:lsdException w:name="Quote" w:uiPriority="29" w:qFormat="1"/>
-    <w:lsdException w:name="Intense Quote" w:uiPriority="30" w:qFormat="1"/>
-    <w:lsdException w:name="Medium List 2 Accent 1" w:uiPriority="66"/>
-    <w:lsdException w:name="Medium Grid 1 Accent 1" w:uiPriority="67"/>
-    <w:lsdException w:name="Medium Grid 2 Accent 1" w:uiPriority="68"/>
-    <w:lsdException w:name="Medium Grid 3 Accent 1" w:uiPriority="69"/>
-    <w:lsdException w:name="Dark List Accent 1" w:uiPriority="70"/>
-    <w:lsdException w:name="Colorful Shading Accent 1" w:uiPriority="71"/>
-    <w:lsdException w:name="Colorful List Accent 1" w:uiPriority="72"/>
-    <w:lsdException w:name="Colorful Grid Accent 1" w:uiPriority="73"/>
-    <w:lsdException w:name="Light Shading Accent 2" w:uiPriority="60"/>
-    <w:lsdException w:name="Light List Accent 2" w:uiPriority="61"/>
-    <w:lsdException w:name="Light Grid Accent 2" w:uiPriority="62"/>
-    <w:lsdException w:name="Medium Shading 1 Accent 2" w:uiPriority="63"/>
-    <w:lsdException w:name="Medium Shading 2 Accent 2" w:uiPriority="64"/>
-    <w:lsdException w:name="Medium List 1 Accent 2" w:uiPriority="65"/>
-    <w:lsdException w:name="Medium List 2 Accent 2" w:uiPriority="66"/>
-    <w:lsdException w:name="Medium Grid 1 Accent 2" w:uiPriority="67"/>
-    <w:lsdException w:name="Medium Grid 2 Accent 2" w:uiPriority="68"/>
-    <w:lsdException w:name="Medium Grid 3 Accent 2" w:uiPriority="69"/>
-    <w:lsdException w:name="Dark List Accent 2" w:uiPriority="70"/>
-    <w:lsdException w:name="Colorful Shading Accent 2" w:uiPriority="71"/>
-    <w:lsdException w:name="Colorful List Accent 2" w:uiPriority="72"/>
-    <w:lsdException w:name="Colorful Grid Accent 2" w:uiPriority="73"/>
-    <w:lsdException w:name="Light Shading Accent 3" w:uiPriority="60"/>
-    <w:lsdException w:name="Light List Accent 3" w:uiPriority="61"/>
-    <w:lsdException w:name="Light Grid Accent 3" w:uiPriority="62"/>
-    <w:lsdException w:name="Medium Shading 1 Accent 3" w:uiPriority="63"/>
-    <w:lsdException w:name="Medium Shading 2 Accent 3" w:uiPriority="64"/>
-    <w:lsdException w:name="Medium List 1 Accent 3" w:uiPriority="65"/>
-    <w:lsdException w:name="Medium List 2 Accent 3" w:uiPriority="66"/>
-    <w:lsdException w:name="Medium Grid 1 Accent 3" w:uiPriority="67"/>
-    <w:lsdException w:name="Medium Grid 2 Accent 3" w:uiPriority="68"/>
-    <w:lsdException w:name="Medium Grid 3 Accent 3" w:uiPriority="69"/>
-    <w:lsdException w:name="Dark List Accent 3" w:uiPriority="70"/>
-    <w:lsdException w:name="Colorful Shading Accent 3" w:uiPriority="71"/>
-    <w:lsdException w:name="Colorful List Accent 3" w:uiPriority="72"/>
-    <w:lsdException w:name="Colorful Grid Accent 3" w:uiPriority="73"/>
-    <w:lsdException w:name="Light Shading Accent 4" w:uiPriority="60"/>
-    <w:lsdException w:name="Light List Accent 4" w:uiPriority="61"/>
-    <w:lsdException w:name="Light Grid Accent 4" w:uiPriority="62"/>
-    <w:lsdException w:name="Medium Shading 1 Accent 4" w:uiPriority="63"/>
-    <w:lsdException w:name="Medium Shading 2 Accent 4" w:uiPriority="64"/>
-    <w:lsdException w:name="Medium List 1 Accent 4" w:uiPriority="65"/>
-    <w:lsdException w:name="Medium List 2 Accent 4" w:uiPriority="66"/>
-    <w:lsdException w:name="Medium Grid 1 Accent 4" w:uiPriority="67"/>
-    <w:lsdException w:name="Medium Grid 2 Accent 4" w:uiPriority="68"/>
-    <w:lsdException w:name="Medium Grid 3 Accent 4" w:uiPriority="69"/>
-    <w:lsdException w:name="Dark List Accent 4" w:uiPriority="70"/>
-    <w:lsdException w:name="Colorful Shading Accent 4" w:uiPriority="71"/>
-    <w:lsdException w:name="Colorful List Accent 4" w:uiPriority="72"/>
-    <w:lsdException w:name="Colorful Grid Accent 4" w:uiPriority="73"/>
-    <w:lsdException w:name="Light Shading Accent 5" w:uiPriority="60"/>
-    <w:lsdException w:name="Light List Accent 5" w:uiPriority="61"/>
-    <w:lsdException w:name="Light Grid Accent 5" w:uiPriority="62"/>
-    <w:lsdException w:name="Medium Shading 1 Accent 5" w:uiPriority="63"/>
-    <w:lsdException w:name="Medium Shading 2 Accent 5" w:uiPriority="64"/>
-    <w:lsdException w:name="Medium List 1 Accent 5" w:uiPriority="65"/>
-    <w:lsdException w:name="Medium List 2 Accent 5" w:uiPriority="66"/>
-    <w:lsdException w:name="Medium Grid 1 Accent 5" w:uiPriority="67"/>
-    <w:lsdException w:name="Medium Grid 2 Accent 5" w:uiPriority="68"/>
-    <w:lsdException w:name="Medium Grid 3 Accent 5" w:uiPriority="69"/>
-    <w:lsdException w:name="Dark List Accent 5" w:uiPriority="70"/>
-    <w:lsdException w:name="Colorful Shading Accent 5" w:uiPriority="71"/>
-    <w:lsdException w:name="Colorful List Accent 5" w:uiPriority="72"/>
-    <w:lsdException w:name="Colorful Grid Accent 5" w:uiPriority="73"/>
-    <w:lsdException w:name="Light Shading Accent 6" w:uiPriority="60"/>
-    <w:lsdException w:name="Light List Accent 6" w:uiPriority="61"/>
-    <w:lsdException w:name="Light Grid Accent 6" w:uiPriority="62"/>
-    <w:lsdException w:name="Medium Shading 1 Accent 6" w:uiPriority="63"/>
-    <w:lsdException w:name="Medium Shading 2 Accent 6" w:uiPriority="64"/>
-    <w:lsdException w:name="Medium List 1 Accent 6" w:uiPriority="65"/>
-    <w:lsdException w:name="Medium List 2 Accent 6" w:uiPriority="66"/>
-    <w:lsdException w:name="Medium Grid 1 Accent 6" w:uiPriority="67"/>
-    <w:lsdException w:name="Medium Grid 2 Accent 6" w:uiPriority="68"/>
-    <w:lsdException w:name="Medium Grid 3 Accent 6" w:uiPriority="69"/>
-    <w:lsdException w:name="Dark List Accent 6" w:uiPriority="70"/>
-    <w:lsdException w:name="Colorful Shading Accent 6" w:uiPriority="71"/>
-    <w:lsdException w:name="Colorful List Accent 6" w:uiPriority="72"/>
-    <w:lsdException w:name="Colorful Grid Accent 6" w:uiPriority="73"/>
-    <w:lsdException w:name="Subtle Emphasis" w:uiPriority="19" w:qFormat="1"/>
-    <w:lsdException w:name="Intense Emphasis" w:uiPriority="21" w:qFormat="1"/>
-    <w:lsdException w:name="Subtle Reference" w:uiPriority="31" w:qFormat="1"/>
-    <w:lsdException w:name="Intense Reference" w:uiPriority="32" w:qFormat="1"/>
-    <w:lsdException w:name="Book Title" w:uiPriority="33" w:qFormat="1"/>
-    <w:lsdException w:name="Bibliography" w:semiHidden="1" w:uiPriority="37" w:unhideWhenUsed="1"/>
-    <w:lsdException w:name="TOC Heading" w:semiHidden="1" w:uiPriority="39" w:unhideWhenUsed="1" w:qFormat="1"/>
-    <w:lsdException w:name="Plain Table 1" w:uiPriority="41"/>
-    <w:lsdException w:name="Plain Table 2" w:uiPriority="42"/>
-    <w:lsdException w:name="Plain Table 3" w:uiPriority="43"/>
-    <w:lsdException w:name="Plain Table 4" w:uiPriority="44"/>
-    <w:lsdException w:name="Plain Table 5" w:uiPriority="45"/>
-    <w:lsdException w:name="Grid Table Light" w:uiPriority="40"/>
-    <w:lsdException w:name="Grid Table 1 Light" w:uiPriority="46"/>
-    <w:lsdException w:name="Grid Table 2" w:uiPriority="47"/>
-    <w:lsdException w:name="Grid Table 3" w:uiPriority="48"/>
-    <w:lsdException w:name="Grid Table 4" w:uiPriority="49"/>
-    <w:lsdException w:name="Grid Table 5 Dark" w:uiPriority="50"/>
-    <w:lsdException w:name="Grid Table 6 Colorful" w:uiPriority="51"/>
-    <w:lsdException w:name="Grid Table 7 Colorful" w:uiPriority="52"/>
-    <w:lsdException w:name="Grid Table 1 Light Accent 1" w:uiPriority="46"/>
-    <w:lsdException w:name="Grid Table 2 Accent 1" w:uiPriority="47"/>
-    <w:lsdException w:name="Grid Table 3 Accent 1" w:uiPriority="48"/>
-    <w:lsdException w:name="Grid Table 4 Accent 1" w:uiPriority="49"/>
-    <w:lsdException w:name="Grid Table 5 Dark Accent 1" w:uiPriority="50"/>
-    <w:lsdException w:name="Grid Table 6 Colorful Accent 1" w:uiPriority="51"/>
-    <w:lsdException w:name="Grid Table 7 Colorful Accent 1" w:uiPriority="52"/>
-    <w:lsdException w:name="Grid Table 1 Light Accent 2" w:uiPriority="46"/>
-    <w:lsdException w:name="Grid Table 2 Accent 2" w:uiPriority="47"/>
-    <w:lsdException w:name="Grid Table 3 Accent 2" w:uiPriority="48"/>
-    <w:lsdException w:name="Grid Table 4 Accent 2" w:uiPriority="49"/>
-    <w:lsdException w:name="Grid Table 5 Dark Accent 2" w:uiPriority="50"/>
-    <w:lsdException w:name="Grid Table 6 Colorful Accent 2" w:uiPriority="51"/>
-    <w:lsdException w:name="Grid Table 7 Colorful Accent 2" w:uiPriority="52"/>
-    <w:lsdException w:name="Grid Table 1 Light Accent 3" w:uiPriority="46"/>
-    <w:lsdException w:name="Grid Table 2 Accent 3" w:uiPriority="47"/>
-    <w:lsdException w:name="Grid Table 3 Accent 3" w:uiPriority="48"/>
-    <w:lsdException w:name="Grid Table 4 Accent 3" w:uiPriority="49"/>
-    <w:lsdException w:name="Grid Table 5 Dark Accent 3" w:uiPriority="50"/>
-    <w:lsdException w:name="Grid Table 6 Colorful Accent 3" w:uiPriority="51"/>
-    <w:lsdException w:name="Grid Table 7 Colorful Accent 3" w:uiPriority="52"/>
-    <w:lsdException w:name="Grid Table 1 Light Accent 4" w:uiPriority="46"/>
-    <w:lsdException w:name="Grid Table 2 Accent 4" w:uiPriority="47"/>
-    <w:lsdException w:name="Grid Table 3 Accent 4" w:uiPriority="48"/>
-    <w:lsdException w:name="Grid Table 4 Accent 4" w:uiPriority="49"/>
-    <w:lsdException w:name="Grid Table 5 Dark Accent 4" w:uiPriority="50"/>
-    <w:lsdException w:name="Grid Table 6 Colorful Accent 4" w:uiPriority="51"/>
-    <w:lsdException w:name="Grid Table 7 Colorful Accent 4" w:uiPriority="52"/>
-    <w:lsdException w:name="Grid Table 1 Light Accent 5" w:uiPriority="46"/>
-    <w:lsdException w:name="Grid Table 2 Accent 5" w:uiPriority="47"/>
-    <w:lsdException w:name="Grid Table 3 Accent 5" w:uiPriority="48"/>
-    <w:lsdException w:name="Grid Table 4 Accent 5" w:uiPriority="49"/>
-    <w:lsdException w:name="Grid Table 5 Dark Accent 5" w:uiPriority="50"/>
-    <w:lsdException w:name="Grid Table 6 Colorful Accent 5" w:uiPriority="51"/>
-    <w:lsdException w:name="Grid Table 7 Colorful Accent 5" w:uiPriority="52"/>
-    <w:lsdException w:name="Grid Table 1 Light Accent 6" w:uiPriority="46"/>
-    <w:lsdException w:name="Grid Table 2 Accent 6" w:uiPriority="47"/>
-    <w:lsdException w:name="Grid Table 3 Accent 6" w:uiPriority="48"/>
-    <w:lsdException w:name="Grid Table 4 Accent 6" w:uiPriority="49"/>
-    <w:lsdException w:name="Grid Table 5 Dark Accent 6" w:uiPriority="50"/>
-    <w:lsdException w:name="Grid Table 6 Colorful Accent 6" w:uiPriority="51"/>
-    <w:lsdException w:name="Grid Table 7 Colorful Accent 6" w:uiPriority="52"/>
-    <w:lsdException w:name="List Table 1 Light" w:uiPriority="46"/>
-    <w:lsdException w:name="List Table 2" w:uiPriority="47"/>
-    <w:lsdException w:name="List Table 3" w:uiPriority="48"/>
-    <w:lsdException w:name="List Table 4" w:uiPriority="49"/>
-    <w:lsdException w:name="List Table 5 Dark" w:uiPriority="50"/>
-    <w:lsdException w:name="List Table 6 Colorful" w:uiPriority="51"/>
-    <w:lsdException w:name="List Table 7 Colorful" w:uiPriority="52"/>
-    <w:lsdException w:name="List Table 1 Light Accent 1" w:uiPriority="46"/>
-    <w:lsdException w:name="List Table 2 Accent 1" w:uiPriority="47"/>
-    <w:lsdException w:name="List Table 3 Accent 1" w:uiPriority="48"/>
-    <w:lsdException w:name="List Table 4 Accent 1" w:uiPriority="49"/>
-    <w:lsdException w:name="List Table 5 Dark Accent 1" w:uiPriority="50"/>
-    <w:lsdException w:name="List Table 6 Colorful Accent 1" w:uiPriority="51"/>
-    <w:lsdException w:name="List Table 7 Colorful Accent 1" w:uiPriority="52"/>
-    <w:lsdException w:name="List Table 1 Light Accent 2" w:uiPriority="46"/>
-    <w:lsdException w:name="List Table 2 Accent 2" w:uiPriority="47"/>
-    <w:lsdException w:name="List Table 3 Accent 2" w:uiPriority="48"/>
-    <w:lsdException w:name="List Table 4 Accent 2" w:uiPriority="49"/>
-    <w:lsdException w:name="List Table 5 Dark Accent 2" w:uiPriority="50"/>
-    <w:lsdException w:name="List Table 6 Colorful Accent 2" w:uiPriority="51"/>
-    <w:lsdException w:name="List Table 7 Colorful Accent 2" w:uiPriority="52"/>
-    <w:lsdException w:name="List Table 1 Light Accent 3" w:uiPriority="46"/>
-    <w:lsdException w:name="List Table 2 Accent 3" w:uiPriority="47"/>
-    <w:lsdException w:name="List Table 3 Accent 3" w:uiPriority="48"/>
-    <w:lsdException w:name="List Table 4 Accent 3" w:uiPriority="49"/>
-    <w:lsdException w:name="List Table 5 Dark Accent 3" w:uiPriority="50"/>
-    <w:lsdException w:name="List Table 6 Colorful Accent 3" w:uiPriority="51"/>
-    <w:lsdException w:name="List Table 7 Colorful Accent 3" w:uiPriority="52"/>
-    <w:lsdException w:name="List Table 1 Light Accent 4" w:uiPriority="46"/>
-    <w:lsdException w:name="List Table 2 Accent 4" w:uiPriority="47"/>
-    <w:lsdException w:name="List Table 3 Accent 4" w:uiPriority="48"/>
-    <w:lsdException w:name="List Table 4 Accent 4" w:uiPriority="49"/>
-    <w:lsdException w:name="List Table 5 Dark Accent 4" w:uiPriority="50"/>
-    <w:lsdException w:name="List Table 6 Colorful Accent 4" w:uiPriority="51"/>
-    <w:lsdException w:name="List Table 7 Colorful Accent 4" w:uiPriority="52"/>
-    <w:lsdException w:name="List Table 1 Light Accent 5" w:uiPriority="46"/>
-    <w:lsdException w:name="List Table 2 Accent 5" w:uiPriority="47"/>
-    <w:lsdException w:name="List Table 3 Accent 5" w:uiPriority="48"/>
-    <w:lsdException w:name="List Table 4 Accent 5" w:uiPriority="49"/>
-    <w:lsdException w:name="List Table 5 Dark Accent 5" w:uiPriority="50"/>
-    <w:lsdException w:name="List Table 6 Colorful Accent 5" w:uiPriority="51"/>
-    <w:lsdException w:name="List Table 7 Colorful Accent 5" w:uiPriority="52"/>
-    <w:lsdException w:name="List Table 1 Light Accent 6" w:uiPriority="46"/>
-    <w:lsdException w:name="List Table 2 Accent 6" w:uiPriority="47"/>
-    <w:lsdException w:name="List Table 3 Accent 6" w:uiPriority="48"/>
-    <w:lsdException w:name="List Table 4 Accent 6" w:uiPriority="49"/>
-    <w:lsdException w:name="List Table 5 Dark Accent 6" w:uiPriority="50"/>
-    <w:lsdException w:name="List Table 6 Colorful Accent 6" w:uiPriority="51"/>
-    <w:lsdException w:name="List Table 7 Colorful Accent 6" w:uiPriority="52"/>
-  </w:latentStyles>
-  <w:style w:type="paragraph" w:default="1" w:styleId="Normal">
-    <w:name w:val="Normal"/>
+  <w:style w:type="paragraph" w:styleId="NoSpacing">
+    <w:name w:val="No Spacing"/>
+    <w:link w:val="NoSpacingChar"/>
+    <w:uiPriority w:val="1"/>
     <w:qFormat/>
-  </w:style>
-  <w:style w:type="character" w:default="1" w:styleId="DefaultParagraphFont">
-    <w:name w:val="Default Paragraph Font"/>
+    <w:rsid w:val="00234674"/>
+    <w:pPr>
+      <w:spacing w:before="0" w:after="0" w:line="240" w:lineRule="auto"/>
+    </w:pPr>
+    <w:rPr>
+      <w:rFonts w:eastAsiaTheme="minorEastAsia"/>
+      <w:color w:val="auto"/>
+    </w:rPr>
+  </w:style>
+  <w:style w:type="character" w:customStyle="1" w:styleId="NoSpacingChar">
+    <w:name w:val="No Spacing Char"/>
+    <w:basedOn w:val="DefaultParagraphFont"/>
+    <w:link w:val="NoSpacing"/>
     <w:uiPriority w:val="1"/>
-    <w:semiHidden/>
-    <w:unhideWhenUsed/>
-  </w:style>
-  <w:style w:type="table" w:default="1" w:styleId="TableNormal">
-    <w:name w:val="Normal Table"/>
-    <w:uiPriority w:val="99"/>
-    <w:semiHidden/>
-    <w:unhideWhenUsed/>
-    <w:tblPr>
-      <w:tblInd w:w="0" w:type="dxa"/>
-      <w:tblCellMar>
-        <w:top w:w="0" w:type="dxa"/>
-        <w:left w:w="108" w:type="dxa"/>
-        <w:bottom w:w="0" w:type="dxa"/>
-        <w:right w:w="108" w:type="dxa"/>
-      </w:tblCellMar>
-    </w:tblPr>
-  </w:style>
-  <w:style w:type="numbering" w:default="1" w:styleId="NoList">
-    <w:name w:val="No List"/>
-    <w:uiPriority w:val="99"/>
-    <w:semiHidden/>
-    <w:unhideWhenUsed/>
-  </w:style>
-  <w:style w:type="paragraph" w:customStyle="1" w:styleId="C5C5AFE806F84FAC9D7332B75E88D574">
-    <w:name w:val="C5C5AFE806F84FAC9D7332B75E88D574"/>
-  </w:style>
-  <w:style w:type="paragraph" w:customStyle="1" w:styleId="A41AE3F14C854DFB8491D40366878EFA">
-    <w:name w:val="A41AE3F14C854DFB8491D40366878EFA"/>
-  </w:style>
-  <w:style w:type="paragraph" w:customStyle="1" w:styleId="E60263CC48E7482091CDF264BB8EA738">
-    <w:name w:val="E60263CC48E7482091CDF264BB8EA738"/>
-  </w:style>
-  <w:style w:type="paragraph" w:customStyle="1" w:styleId="6AA3DC31ACBA447D950E755C536AE3AB">
-    <w:name w:val="6AA3DC31ACBA447D950E755C536AE3AB"/>
-  </w:style>
-  <w:style w:type="paragraph" w:customStyle="1" w:styleId="3A58DB29EB6D41839A272C473130A27C">
-    <w:name w:val="3A58DB29EB6D41839A272C473130A27C"/>
-  </w:style>
-  <w:style w:type="paragraph" w:customStyle="1" w:styleId="2773476C8315473486D67917B6DA1F23">
-    <w:name w:val="2773476C8315473486D67917B6DA1F23"/>
-  </w:style>
-  <w:style w:type="paragraph" w:customStyle="1" w:styleId="2B8BFD017C494332B649A844B025A78B">
-    <w:name w:val="2B8BFD017C494332B649A844B025A78B"/>
-  </w:style>
-  <w:style w:type="paragraph" w:styleId="ListBullet">
-    <w:name w:val="List Bullet"/>
+    <w:rsid w:val="00234674"/>
+    <w:rPr>
+      <w:rFonts w:eastAsiaTheme="minorEastAsia"/>
+      <w:color w:val="auto"/>
+    </w:rPr>
+  </w:style>
+  <w:style w:type="paragraph" w:styleId="ListParagraph">
+    <w:name w:val="List Paragraph"/>
     <w:basedOn w:val="Normal"/>
-    <w:uiPriority w:val="10"/>
+    <w:uiPriority w:val="34"/>
     <w:unhideWhenUsed/>
     <w:qFormat/>
+    <w:rsid w:val="00BE300A"/>
     <w:pPr>
-      <w:numPr>
-        <w:numId w:val="1"/>
-      </w:numPr>
-      <w:spacing w:before="120" w:after="200" w:line="264" w:lineRule="auto"/>
+      <w:ind w:left="720"/>
+      <w:contextualSpacing/>
     </w:pPr>
-    <w:rPr>
-      <w:rFonts w:eastAsiaTheme="minorHAnsi"/>
-      <w:color w:val="595959" w:themeColor="text1" w:themeTint="A6"/>
-    </w:rPr>
-  </w:style>
-  <w:style w:type="paragraph" w:customStyle="1" w:styleId="73A835E094F148BA89923D6C0EAEA15C">
-    <w:name w:val="73A835E094F148BA89923D6C0EAEA15C"/>
-  </w:style>
-  <w:style w:type="paragraph" w:customStyle="1" w:styleId="DE09012CAF854339B7EAE564389A0800">
-    <w:name w:val="DE09012CAF854339B7EAE564389A0800"/>
-  </w:style>
-  <w:style w:type="paragraph" w:customStyle="1" w:styleId="2C20451D4E57419CAF251F1676C3484F">
-    <w:name w:val="2C20451D4E57419CAF251F1676C3484F"/>
+  </w:style>
+  <w:style w:type="table" w:styleId="MediumList2-Accent1">
+    <w:name w:val="Medium List 2 Accent 1"/>
+    <w:basedOn w:val="TableNormal"/>
+    <w:uiPriority w:val="66"/>
+    <w:rsid w:val="00811CF8"/>
+    <w:pPr>
+      <w:spacing w:before="0" w:after="0" w:line="240" w:lineRule="auto"/>
+    </w:pPr>
+    <w:rPr>
+      <w:rFonts w:asciiTheme="majorHAnsi" w:eastAsiaTheme="majorEastAsia" w:hAnsiTheme="majorHAnsi" w:cstheme="majorBidi"/>
+      <w:color w:val="000000" w:themeColor="text1"/>
+    </w:rPr>
+    <w:tblPr>
+      <w:tblStyleRowBandSize w:val="1"/>
+      <w:tblStyleColBandSize w:val="1"/>
+      <w:tblBorders>
+        <w:top w:val="single" w:sz="8" w:space="0" w:color="00A0B8" w:themeColor="accent1"/>
+        <w:left w:val="single" w:sz="8" w:space="0" w:color="00A0B8" w:themeColor="accent1"/>
+        <w:bottom w:val="single" w:sz="8" w:space="0" w:color="00A0B8" w:themeColor="accent1"/>
+        <w:right w:val="single" w:sz="8" w:space="0" w:color="00A0B8" w:themeColor="accent1"/>
+      </w:tblBorders>
+    </w:tblPr>
+    <w:tblStylePr w:type="firstRow">
+      <w:rPr>
+        <w:sz w:val="24"/>
+        <w:szCs w:val="24"/>
+      </w:rPr>
+      <w:tblPr/>
+      <w:tcPr>
+        <w:tcBorders>
+          <w:top w:val="nil"/>
+          <w:left w:val="nil"/>
+          <w:bottom w:val="single" w:sz="24" w:space="0" w:color="00A0B8" w:themeColor="accent1"/>
+          <w:right w:val="nil"/>
+          <w:insideH w:val="nil"/>
+          <w:insideV w:val="nil"/>
+        </w:tcBorders>
+        <w:shd w:val="clear" w:color="auto" w:fill="FFFFFF" w:themeFill="background1"/>
+      </w:tcPr>
+    </w:tblStylePr>
+    <w:tblStylePr w:type="lastRow">
+      <w:tblPr/>
+      <w:tcPr>
+        <w:tcBorders>
+          <w:top w:val="single" w:sz="8" w:space="0" w:color="00A0B8" w:themeColor="accent1"/>
+          <w:left w:val="nil"/>
+          <w:bottom w:val="nil"/>
+          <w:right w:val="nil"/>
+          <w:insideH w:val="nil"/>
+          <w:insideV w:val="nil"/>
+        </w:tcBorders>
+        <w:shd w:val="clear" w:color="auto" w:fill="FFFFFF" w:themeFill="background1"/>
+      </w:tcPr>
+    </w:tblStylePr>
+    <w:tblStylePr w:type="firstCol">
+      <w:tblPr/>
+      <w:tcPr>
+        <w:tcBorders>
+          <w:top w:val="nil"/>
+          <w:left w:val="nil"/>
+          <w:bottom w:val="nil"/>
+          <w:right w:val="single" w:sz="8" w:space="0" w:color="00A0B8" w:themeColor="accent1"/>
+          <w:insideH w:val="nil"/>
+          <w:insideV w:val="nil"/>
+        </w:tcBorders>
+        <w:shd w:val="clear" w:color="auto" w:fill="FFFFFF" w:themeFill="background1"/>
+      </w:tcPr>
+    </w:tblStylePr>
+    <w:tblStylePr w:type="lastCol">
+      <w:tblPr/>
+      <w:tcPr>
+        <w:tcBorders>
+          <w:top w:val="nil"/>
+          <w:left w:val="single" w:sz="8" w:space="0" w:color="00A0B8" w:themeColor="accent1"/>
+          <w:bottom w:val="nil"/>
+          <w:right w:val="nil"/>
+          <w:insideH w:val="nil"/>
+          <w:insideV w:val="nil"/>
+        </w:tcBorders>
+        <w:shd w:val="clear" w:color="auto" w:fill="FFFFFF" w:themeFill="background1"/>
+      </w:tcPr>
+    </w:tblStylePr>
+    <w:tblStylePr w:type="band1Vert">
+      <w:tblPr/>
+      <w:tcPr>
+        <w:tcBorders>
+          <w:left w:val="nil"/>
+          <w:right w:val="nil"/>
+          <w:insideH w:val="nil"/>
+          <w:insideV w:val="nil"/>
+        </w:tcBorders>
+        <w:shd w:val="clear" w:color="auto" w:fill="AEF4FF" w:themeFill="accent1" w:themeFillTint="3F"/>
+      </w:tcPr>
+    </w:tblStylePr>
+    <w:tblStylePr w:type="band1Horz">
+      <w:tblPr/>
+      <w:tcPr>
+        <w:tcBorders>
+          <w:top w:val="nil"/>
+          <w:bottom w:val="nil"/>
+          <w:insideH w:val="nil"/>
+          <w:insideV w:val="nil"/>
+        </w:tcBorders>
+        <w:shd w:val="clear" w:color="auto" w:fill="AEF4FF" w:themeFill="accent1" w:themeFillTint="3F"/>
+      </w:tcPr>
+    </w:tblStylePr>
+    <w:tblStylePr w:type="nwCell">
+      <w:tblPr/>
+      <w:tcPr>
+        <w:shd w:val="clear" w:color="auto" w:fill="FFFFFF" w:themeFill="background1"/>
+      </w:tcPr>
+    </w:tblStylePr>
+    <w:tblStylePr w:type="swCell">
+      <w:tblPr/>
+      <w:tcPr>
+        <w:tcBorders>
+          <w:top w:val="nil"/>
+        </w:tcBorders>
+      </w:tcPr>
+    </w:tblStylePr>
+  </w:style>
+  <w:style w:type="table" w:styleId="ListTable7Colorful">
+    <w:name w:val="List Table 7 Colorful"/>
+    <w:basedOn w:val="TableNormal"/>
+    <w:uiPriority w:val="52"/>
+    <w:rsid w:val="00811CF8"/>
+    <w:pPr>
+      <w:spacing w:after="0" w:line="240" w:lineRule="auto"/>
+    </w:pPr>
+    <w:rPr>
+      <w:color w:val="000000" w:themeColor="text1"/>
+    </w:rPr>
+    <w:tblPr>
+      <w:tblStyleRowBandSize w:val="1"/>
+      <w:tblStyleColBandSize w:val="1"/>
+    </w:tblPr>
+    <w:tblStylePr w:type="firstRow">
+      <w:rPr>
+        <w:rFonts w:asciiTheme="majorHAnsi" w:eastAsiaTheme="majorEastAsia" w:hAnsiTheme="majorHAnsi" w:cstheme="majorBidi"/>
+        <w:i/>
+        <w:iCs/>
+        <w:sz w:val="26"/>
+      </w:rPr>
+      <w:tblPr/>
+      <w:tcPr>
+        <w:tcBorders>
+          <w:bottom w:val="single" w:sz="4" w:space="0" w:color="000000" w:themeColor="text1"/>
+        </w:tcBorders>
+        <w:shd w:val="clear" w:color="auto" w:fill="FFFFFF" w:themeFill="background1"/>
+      </w:tcPr>
+    </w:tblStylePr>
+    <w:tblStylePr w:type="lastRow">
+      <w:rPr>
+        <w:rFonts w:asciiTheme="majorHAnsi" w:eastAsiaTheme="majorEastAsia" w:hAnsiTheme="majorHAnsi" w:cstheme="majorBidi"/>
+        <w:i/>
+        <w:iCs/>
+        <w:sz w:val="26"/>
+      </w:rPr>
+      <w:tblPr/>
+      <w:tcPr>
+        <w:tcBorders>
+          <w:top w:val="single" w:sz="4" w:space="0" w:color="000000" w:themeColor="text1"/>
+        </w:tcBorders>
+        <w:shd w:val="clear" w:color="auto" w:fill="FFFFFF" w:themeFill="background1"/>
+      </w:tcPr>
+    </w:tblStylePr>
+    <w:tblStylePr w:type="firstCol">
+      <w:pPr>
+        <w:jc w:val="right"/>
+      </w:pPr>
+      <w:rPr>
+        <w:rFonts w:asciiTheme="majorHAnsi" w:eastAsiaTheme="majorEastAsia" w:hAnsiTheme="majorHAnsi" w:cstheme="majorBidi"/>
+        <w:i/>
+        <w:iCs/>
+        <w:sz w:val="26"/>
+      </w:rPr>
+      <w:tblPr/>
+      <w:tcPr>
+        <w:tcBorders>
+          <w:right w:val="single" w:sz="4" w:space="0" w:color="000000" w:themeColor="text1"/>
+        </w:tcBorders>
+        <w:shd w:val="clear" w:color="auto" w:fill="FFFFFF" w:themeFill="background1"/>
+      </w:tcPr>
+    </w:tblStylePr>
+    <w:tblStylePr w:type="lastCol">
+      <w:rPr>
+        <w:rFonts w:asciiTheme="majorHAnsi" w:eastAsiaTheme="majorEastAsia" w:hAnsiTheme="majorHAnsi" w:cstheme="majorBidi"/>
+        <w:i/>
+        <w:iCs/>
+        <w:sz w:val="26"/>
+      </w:rPr>
+      <w:tblPr/>
+      <w:tcPr>
+        <w:tcBorders>
+          <w:left w:val="single" w:sz="4" w:space="0" w:color="000000" w:themeColor="text1"/>
+        </w:tcBorders>
+        <w:shd w:val="clear" w:color="auto" w:fill="FFFFFF" w:themeFill="background1"/>
+      </w:tcPr>
+    </w:tblStylePr>
+    <w:tblStylePr w:type="band1Vert">
+      <w:tblPr/>
+      <w:tcPr>
+        <w:shd w:val="clear" w:color="auto" w:fill="CCCCCC" w:themeFill="text1" w:themeFillTint="33"/>
+      </w:tcPr>
+    </w:tblStylePr>
+    <w:tblStylePr w:type="band1Horz">
+      <w:tblPr/>
+      <w:tcPr>
+        <w:shd w:val="clear" w:color="auto" w:fill="CCCCCC" w:themeFill="text1" w:themeFillTint="33"/>
+      </w:tcPr>
+    </w:tblStylePr>
+    <w:tblStylePr w:type="neCell">
+      <w:tblPr/>
+      <w:tcPr>
+        <w:tcBorders>
+          <w:left w:val="nil"/>
+        </w:tcBorders>
+      </w:tcPr>
+    </w:tblStylePr>
+    <w:tblStylePr w:type="nwCell">
+      <w:tblPr/>
+      <w:tcPr>
+        <w:tcBorders>
+          <w:right w:val="nil"/>
+        </w:tcBorders>
+      </w:tcPr>
+    </w:tblStylePr>
+    <w:tblStylePr w:type="seCell">
+      <w:tblPr/>
+      <w:tcPr>
+        <w:tcBorders>
+          <w:left w:val="nil"/>
+        </w:tcBorders>
+      </w:tcPr>
+    </w:tblStylePr>
+    <w:tblStylePr w:type="swCell">
+      <w:tblPr/>
+      <w:tcPr>
+        <w:tcBorders>
+          <w:right w:val="nil"/>
+        </w:tcBorders>
+      </w:tcPr>
+    </w:tblStylePr>
+  </w:style>
+  <w:style w:type="table" w:styleId="ListTable7Colorful-Accent1">
+    <w:name w:val="List Table 7 Colorful Accent 1"/>
+    <w:basedOn w:val="TableNormal"/>
+    <w:uiPriority w:val="52"/>
+    <w:rsid w:val="00092555"/>
+    <w:pPr>
+      <w:spacing w:after="0" w:line="240" w:lineRule="auto"/>
+    </w:pPr>
+    <w:rPr>
+      <w:color w:val="007789" w:themeColor="accent1" w:themeShade="BF"/>
+    </w:rPr>
+    <w:tblPr>
+      <w:tblStyleRowBandSize w:val="1"/>
+      <w:tblStyleColBandSize w:val="1"/>
+    </w:tblPr>
+    <w:tblStylePr w:type="firstRow">
+      <w:rPr>
+        <w:rFonts w:asciiTheme="majorHAnsi" w:eastAsiaTheme="majorEastAsia" w:hAnsiTheme="majorHAnsi" w:cstheme="majorBidi"/>
+        <w:i/>
+        <w:iCs/>
+        <w:sz w:val="26"/>
+      </w:rPr>
+      <w:tblPr/>
+      <w:tcPr>
+        <w:tcBorders>
+          <w:bottom w:val="single" w:sz="4" w:space="0" w:color="00A0B8" w:themeColor="accent1"/>
+        </w:tcBorders>
+        <w:shd w:val="clear" w:color="auto" w:fill="FFFFFF" w:themeFill="background1"/>
+      </w:tcPr>
+    </w:tblStylePr>
+    <w:tblStylePr w:type="lastRow">
+      <w:rPr>
+        <w:rFonts w:asciiTheme="majorHAnsi" w:eastAsiaTheme="majorEastAsia" w:hAnsiTheme="majorHAnsi" w:cstheme="majorBidi"/>
+        <w:i/>
+        <w:iCs/>
+        <w:sz w:val="26"/>
+      </w:rPr>
+      <w:tblPr/>
+      <w:tcPr>
+        <w:tcBorders>
+          <w:top w:val="single" w:sz="4" w:space="0" w:color="00A0B8" w:themeColor="accent1"/>
+        </w:tcBorders>
+        <w:shd w:val="clear" w:color="auto" w:fill="FFFFFF" w:themeFill="background1"/>
+      </w:tcPr>
+    </w:tblStylePr>
+    <w:tblStylePr w:type="firstCol">
+      <w:pPr>
+        <w:jc w:val="right"/>
+      </w:pPr>
+      <w:rPr>
+        <w:rFonts w:asciiTheme="majorHAnsi" w:eastAsiaTheme="majorEastAsia" w:hAnsiTheme="majorHAnsi" w:cstheme="majorBidi"/>
+        <w:i/>
+        <w:iCs/>
+        <w:sz w:val="26"/>
+      </w:rPr>
+      <w:tblPr/>
+      <w:tcPr>
+        <w:tcBorders>
+          <w:right w:val="single" w:sz="4" w:space="0" w:color="00A0B8" w:themeColor="accent1"/>
+        </w:tcBorders>
+        <w:shd w:val="clear" w:color="auto" w:fill="FFFFFF" w:themeFill="background1"/>
+      </w:tcPr>
+    </w:tblStylePr>
+    <w:tblStylePr w:type="lastCol">
+      <w:rPr>
+        <w:rFonts w:asciiTheme="majorHAnsi" w:eastAsiaTheme="majorEastAsia" w:hAnsiTheme="majorHAnsi" w:cstheme="majorBidi"/>
+        <w:i/>
+        <w:iCs/>
+        <w:sz w:val="26"/>
+      </w:rPr>
+      <w:tblPr/>
+      <w:tcPr>
+        <w:tcBorders>
+          <w:left w:val="single" w:sz="4" w:space="0" w:color="00A0B8" w:themeColor="accent1"/>
+        </w:tcBorders>
+        <w:shd w:val="clear" w:color="auto" w:fill="FFFFFF" w:themeFill="background1"/>
+      </w:tcPr>
+    </w:tblStylePr>
+    <w:tblStylePr w:type="band1Vert">
+      <w:tblPr/>
+      <w:tcPr>
+        <w:shd w:val="clear" w:color="auto" w:fill="BDF6FF" w:themeFill="accent1" w:themeFillTint="33"/>
+      </w:tcPr>
+    </w:tblStylePr>
+    <w:tblStylePr w:type="band1Horz">
+      <w:tblPr/>
+      <w:tcPr>
+        <w:shd w:val="clear" w:color="auto" w:fill="BDF6FF" w:themeFill="accent1" w:themeFillTint="33"/>
+      </w:tcPr>
+    </w:tblStylePr>
+    <w:tblStylePr w:type="neCell">
+      <w:tblPr/>
+      <w:tcPr>
+        <w:tcBorders>
+          <w:left w:val="nil"/>
+        </w:tcBorders>
+      </w:tcPr>
+    </w:tblStylePr>
+    <w:tblStylePr w:type="nwCell">
+      <w:tblPr/>
+      <w:tcPr>
+        <w:tcBorders>
+          <w:right w:val="nil"/>
+        </w:tcBorders>
+      </w:tcPr>
+    </w:tblStylePr>
+    <w:tblStylePr w:type="seCell">
+      <w:tblPr/>
+      <w:tcPr>
+        <w:tcBorders>
+          <w:left w:val="nil"/>
+        </w:tcBorders>
+      </w:tcPr>
+    </w:tblStylePr>
+    <w:tblStylePr w:type="swCell">
+      <w:tblPr/>
+      <w:tcPr>
+        <w:tcBorders>
+          <w:right w:val="nil"/>
+        </w:tcBorders>
+      </w:tcPr>
+    </w:tblStylePr>
+  </w:style>
+  <w:style w:type="paragraph" w:customStyle="1" w:styleId="DecimalAligned">
+    <w:name w:val="Decimal Aligned"/>
+    <w:basedOn w:val="Normal"/>
+    <w:uiPriority w:val="40"/>
+    <w:qFormat/>
+    <w:rsid w:val="00092555"/>
+    <w:pPr>
+      <w:tabs>
+        <w:tab w:val="decimal" w:pos="360"/>
+      </w:tabs>
+      <w:spacing w:before="0" w:line="276" w:lineRule="auto"/>
+    </w:pPr>
+    <w:rPr>
+      <w:rFonts w:eastAsiaTheme="minorEastAsia" w:cs="Times New Roman"/>
+      <w:color w:val="auto"/>
+    </w:rPr>
+  </w:style>
+  <w:style w:type="character" w:styleId="SubtleEmphasis">
+    <w:name w:val="Subtle Emphasis"/>
+    <w:basedOn w:val="DefaultParagraphFont"/>
+    <w:uiPriority w:val="19"/>
+    <w:qFormat/>
+    <w:rsid w:val="00092555"/>
+    <w:rPr>
+      <w:i/>
+      <w:iCs/>
+    </w:rPr>
+  </w:style>
+  <w:style w:type="table" w:styleId="MediumShading2-Accent5">
+    <w:name w:val="Medium Shading 2 Accent 5"/>
+    <w:basedOn w:val="TableNormal"/>
+    <w:uiPriority w:val="64"/>
+    <w:rsid w:val="00092555"/>
+    <w:pPr>
+      <w:spacing w:before="0" w:after="0" w:line="240" w:lineRule="auto"/>
+    </w:pPr>
+    <w:rPr>
+      <w:rFonts w:eastAsiaTheme="minorEastAsia"/>
+      <w:color w:val="auto"/>
+    </w:rPr>
+    <w:tblPr>
+      <w:tblStyleRowBandSize w:val="1"/>
+      <w:tblStyleColBandSize w:val="1"/>
+      <w:tblBorders>
+        <w:top w:val="single" w:sz="18" w:space="0" w:color="auto"/>
+        <w:bottom w:val="single" w:sz="18" w:space="0" w:color="auto"/>
+      </w:tblBorders>
+    </w:tblPr>
+    <w:tblStylePr w:type="firstRow">
+      <w:pPr>
+        <w:spacing w:before="0" w:after="0" w:line="240" w:lineRule="auto"/>
+      </w:pPr>
+      <w:rPr>
+        <w:b/>
+        <w:bCs/>
+        <w:color w:val="FFFFFF" w:themeColor="background1"/>
+      </w:rPr>
+      <w:tblPr/>
+      <w:tcPr>
+        <w:tcBorders>
+          <w:top w:val="single" w:sz="18" w:space="0" w:color="auto"/>
+          <w:left w:val="nil"/>
+          <w:bottom w:val="single" w:sz="18" w:space="0" w:color="auto"/>
+          <w:right w:val="nil"/>
+          <w:insideH w:val="nil"/>
+          <w:insideV w:val="nil"/>
+        </w:tcBorders>
+        <w:shd w:val="clear" w:color="auto" w:fill="738AC8" w:themeFill="accent5"/>
+      </w:tcPr>
+    </w:tblStylePr>
+    <w:tblStylePr w:type="lastRow">
+      <w:pPr>
+        <w:spacing w:before="0" w:after="0" w:line="240" w:lineRule="auto"/>
+      </w:pPr>
+      <w:rPr>
+        <w:color w:val="auto"/>
+      </w:rPr>
+      <w:tblPr/>
+      <w:tcPr>
+        <w:tcBorders>
+          <w:top w:val="double" w:sz="6" w:space="0" w:color="auto"/>
+          <w:left w:val="nil"/>
+          <w:bottom w:val="single" w:sz="18" w:space="0" w:color="auto"/>
+          <w:right w:val="nil"/>
+          <w:insideH w:val="nil"/>
+          <w:insideV w:val="nil"/>
+        </w:tcBorders>
+        <w:shd w:val="clear" w:color="auto" w:fill="FFFFFF" w:themeFill="background1"/>
+      </w:tcPr>
+    </w:tblStylePr>
+    <w:tblStylePr w:type="firstCol">
+      <w:rPr>
+        <w:b/>
+        <w:bCs/>
+        <w:color w:val="FFFFFF" w:themeColor="background1"/>
+      </w:rPr>
+      <w:tblPr/>
+      <w:tcPr>
+        <w:tcBorders>
+          <w:top w:val="nil"/>
+          <w:left w:val="nil"/>
+          <w:bottom w:val="single" w:sz="18" w:space="0" w:color="auto"/>
+          <w:right w:val="nil"/>
+          <w:insideH w:val="nil"/>
+          <w:insideV w:val="nil"/>
+        </w:tcBorders>
+        <w:shd w:val="clear" w:color="auto" w:fill="738AC8" w:themeFill="accent5"/>
+      </w:tcPr>
+    </w:tblStylePr>
+    <w:tblStylePr w:type="lastCol">
+      <w:rPr>
+        <w:b/>
+        <w:bCs/>
+        <w:color w:val="FFFFFF" w:themeColor="background1"/>
+      </w:rPr>
+      <w:tblPr/>
+      <w:tcPr>
+        <w:tcBorders>
+          <w:left w:val="nil"/>
+          <w:right w:val="nil"/>
+          <w:insideH w:val="nil"/>
+          <w:insideV w:val="nil"/>
+        </w:tcBorders>
+        <w:shd w:val="clear" w:color="auto" w:fill="738AC8" w:themeFill="accent5"/>
+      </w:tcPr>
+    </w:tblStylePr>
+    <w:tblStylePr w:type="band1Vert">
+      <w:tblPr/>
+      <w:tcPr>
+        <w:tcBorders>
+          <w:left w:val="nil"/>
+          <w:right w:val="nil"/>
+          <w:insideH w:val="nil"/>
+          <w:insideV w:val="nil"/>
+        </w:tcBorders>
+        <w:shd w:val="clear" w:color="auto" w:fill="D8D8D8" w:themeFill="background1" w:themeFillShade="D8"/>
+      </w:tcPr>
+    </w:tblStylePr>
+    <w:tblStylePr w:type="band1Horz">
+      <w:tblPr/>
+      <w:tcPr>
+        <w:shd w:val="clear" w:color="auto" w:fill="D8D8D8" w:themeFill="background1" w:themeFillShade="D8"/>
+      </w:tcPr>
+    </w:tblStylePr>
+    <w:tblStylePr w:type="neCell">
+      <w:tblPr/>
+      <w:tcPr>
+        <w:tcBorders>
+          <w:top w:val="single" w:sz="18" w:space="0" w:color="auto"/>
+          <w:left w:val="nil"/>
+          <w:bottom w:val="single" w:sz="18" w:space="0" w:color="auto"/>
+          <w:right w:val="nil"/>
+          <w:insideH w:val="nil"/>
+          <w:insideV w:val="nil"/>
+        </w:tcBorders>
+      </w:tcPr>
+    </w:tblStylePr>
+    <w:tblStylePr w:type="nwCell">
+      <w:rPr>
+        <w:color w:val="FFFFFF" w:themeColor="background1"/>
+      </w:rPr>
+      <w:tblPr/>
+      <w:tcPr>
+        <w:tcBorders>
+          <w:top w:val="single" w:sz="18" w:space="0" w:color="auto"/>
+          <w:left w:val="nil"/>
+          <w:bottom w:val="single" w:sz="18" w:space="0" w:color="auto"/>
+          <w:right w:val="nil"/>
+          <w:insideH w:val="nil"/>
+          <w:insideV w:val="nil"/>
+        </w:tcBorders>
+      </w:tcPr>
+    </w:tblStylePr>
   </w:style>
 </w:styles>
-</file>
-
-<file path=word/glossary/webSettings.xml><?xml version="1.0" encoding="utf-8"?>
-<w:webSettings xmlns:mc="http://schemas.openxmlformats.org/markup-compatibility/2006" xmlns:r="http://schemas.openxmlformats.org/officeDocument/2006/relationships" xmlns:w="http://schemas.openxmlformats.org/wordprocessingml/2006/main" xmlns:w14="http://schemas.microsoft.com/office/word/2010/wordml" xmlns:w15="http://schemas.microsoft.com/office/word/2012/wordml" xmlns:w16se="http://schemas.microsoft.com/office/word/2015/wordml/symex" mc:Ignorable="w14 w15 w16se">
-  <w:optimizeForBrowser/>
-  <w:allowPNG/>
-</w:webSettings>
 </file>
 
 <file path=word/theme/theme1.xml><?xml version="1.0" encoding="utf-8"?>

</xml_diff>